<commit_message>
Agrego explicacion del diseño
</commit_message>
<xml_diff>
--- a/Entregable Tp2_3.docx
+++ b/Entregable Tp2_3.docx
@@ -232,7 +232,7 @@
         </w:rPr>
         <w:t>81052 – Cesar Leguizamon (</w:t>
       </w:r>
-      <w:hyperlink r:id="rId5" w:history="1">
+      <w:hyperlink r:id="rId6" w:history="1">
         <w:r>
           <w:rPr>
             <w:rStyle w:val="Hipervnculo"/>
@@ -314,7 +314,7 @@
         </w:rPr>
         <w:t xml:space="preserve"> David Marcos (</w:t>
       </w:r>
-      <w:hyperlink r:id="rId6" w:history="1">
+      <w:hyperlink r:id="rId7" w:history="1">
         <w:r>
           <w:rPr>
             <w:rStyle w:val="Hipervnculo"/>
@@ -363,7 +363,7 @@
         </w:rPr>
         <w:t>91299 – Diego Meller (</w:t>
       </w:r>
-      <w:hyperlink r:id="rId7" w:history="1">
+      <w:hyperlink r:id="rId8" w:history="1">
         <w:r>
           <w:rPr>
             <w:rStyle w:val="Hipervnculo"/>
@@ -485,46 +485,7 @@
             <v:path o:extrusionok="f" gradientshapeok="t" o:connecttype="rect"/>
             <o:lock v:ext="edit" aspectratio="t"/>
           </v:shapetype>
-          <v:shape id="_x0000_i1026" type="#_x0000_t75" style="width:324pt;height:571.8pt">
-            <v:imagedata r:id="rId8" o:title=""/>
-          </v:shape>
-        </w:pict>
-      </w:r>
-    </w:p>
-    <w:p>
-      <w:pPr>
-        <w:rPr>
-          <w:rFonts w:ascii="Arial" w:hAnsi="Arial" w:cs="Arial"/>
-          <w:sz w:val="24"/>
-          <w:szCs w:val="24"/>
-        </w:rPr>
-      </w:pPr>
-      <w:r>
-        <w:rPr>
-          <w:rFonts w:ascii="Arial" w:hAnsi="Arial" w:cs="Arial"/>
-          <w:sz w:val="24"/>
-          <w:szCs w:val="24"/>
-        </w:rPr>
-        <w:lastRenderedPageBreak/>
-        <w:t>A continuación se puede observar el diagrama de clases completo:</w:t>
-      </w:r>
-    </w:p>
-    <w:p>
-      <w:pPr>
-        <w:rPr>
-          <w:rFonts w:ascii="Arial" w:hAnsi="Arial" w:cs="Arial"/>
-          <w:sz w:val="24"/>
-          <w:szCs w:val="24"/>
-        </w:rPr>
-      </w:pPr>
-      <w:r>
-        <w:rPr>
-          <w:rFonts w:ascii="Arial" w:hAnsi="Arial" w:cs="Arial"/>
-          <w:sz w:val="24"/>
-          <w:szCs w:val="24"/>
-        </w:rPr>
-        <w:pict>
-          <v:shape id="_x0000_i1025" type="#_x0000_t75" style="width:353.3pt;height:571.8pt">
+          <v:shape id="_x0000_i1025" type="#_x0000_t75" style="width:324pt;height:571.8pt">
             <v:imagedata r:id="rId9" o:title=""/>
           </v:shape>
         </w:pict>
@@ -538,6 +499,45 @@
           <w:szCs w:val="24"/>
         </w:rPr>
       </w:pPr>
+      <w:r>
+        <w:rPr>
+          <w:rFonts w:ascii="Arial" w:hAnsi="Arial" w:cs="Arial"/>
+          <w:sz w:val="24"/>
+          <w:szCs w:val="24"/>
+        </w:rPr>
+        <w:lastRenderedPageBreak/>
+        <w:t>A continuación se puede observar el diagrama de clases completo:</w:t>
+      </w:r>
+    </w:p>
+    <w:p>
+      <w:pPr>
+        <w:rPr>
+          <w:rFonts w:ascii="Arial" w:hAnsi="Arial" w:cs="Arial"/>
+          <w:sz w:val="24"/>
+          <w:szCs w:val="24"/>
+        </w:rPr>
+      </w:pPr>
+      <w:r>
+        <w:rPr>
+          <w:rFonts w:ascii="Arial" w:hAnsi="Arial" w:cs="Arial"/>
+          <w:sz w:val="24"/>
+          <w:szCs w:val="24"/>
+        </w:rPr>
+        <w:pict>
+          <v:shape id="_x0000_i1026" type="#_x0000_t75" style="width:353.3pt;height:571.8pt">
+            <v:imagedata r:id="rId10" o:title=""/>
+          </v:shape>
+        </w:pict>
+      </w:r>
+    </w:p>
+    <w:p>
+      <w:pPr>
+        <w:rPr>
+          <w:rFonts w:ascii="Arial" w:hAnsi="Arial" w:cs="Arial"/>
+          <w:sz w:val="24"/>
+          <w:szCs w:val="24"/>
+        </w:rPr>
+      </w:pPr>
     </w:p>
     <w:p>
       <w:pPr>
@@ -559,8 +559,6 @@
           <w:lang w:eastAsia="es-AR"/>
         </w:rPr>
       </w:pPr>
-      <w:bookmarkStart w:id="0" w:name="_GoBack"/>
-      <w:bookmarkEnd w:id="0"/>
       <w:r>
         <w:rPr>
           <w:rFonts w:ascii="Arial" w:hAnsi="Arial" w:cs="Arial"/>
@@ -609,6 +607,494 @@
           <w:lang w:eastAsia="es-AR"/>
         </w:rPr>
       </w:pPr>
+      <w:r>
+        <w:rPr>
+          <w:rFonts w:ascii="Arial" w:hAnsi="Arial" w:cs="Arial"/>
+          <w:noProof/>
+          <w:sz w:val="24"/>
+          <w:szCs w:val="24"/>
+          <w:lang w:eastAsia="es-AR"/>
+        </w:rPr>
+        <w:t>Han utilizado varios patrones, con lo cual facilito mucho el trabajo de poder entender la resolución del trabajo práctico.</w:t>
+      </w:r>
+    </w:p>
+    <w:p>
+      <w:pPr>
+        <w:rPr>
+          <w:rFonts w:ascii="Arial" w:hAnsi="Arial" w:cs="Arial"/>
+          <w:noProof/>
+          <w:sz w:val="24"/>
+          <w:szCs w:val="24"/>
+          <w:lang w:eastAsia="es-AR"/>
+        </w:rPr>
+      </w:pPr>
+      <w:r>
+        <w:rPr>
+          <w:rFonts w:ascii="Arial" w:hAnsi="Arial" w:cs="Arial"/>
+          <w:noProof/>
+          <w:sz w:val="24"/>
+          <w:szCs w:val="24"/>
+          <w:lang w:eastAsia="es-AR"/>
+        </w:rPr>
+        <w:t>Los patrones que han utilizado son:</w:t>
+      </w:r>
+    </w:p>
+    <w:p>
+      <w:pPr>
+        <w:autoSpaceDE w:val="0"/>
+        <w:autoSpaceDN w:val="0"/>
+        <w:adjustRightInd w:val="0"/>
+        <w:spacing w:after="0" w:line="240" w:lineRule="auto"/>
+        <w:rPr>
+          <w:rFonts w:ascii="Arial" w:hAnsi="Arial" w:cs="Arial"/>
+          <w:sz w:val="24"/>
+          <w:szCs w:val="24"/>
+          <w:lang w:eastAsia="es-AR"/>
+        </w:rPr>
+      </w:pPr>
+      <w:proofErr w:type="spellStart"/>
+      <w:r>
+        <w:rPr>
+          <w:rFonts w:ascii="Arial" w:hAnsi="Arial" w:cs="Arial"/>
+          <w:bCs/>
+          <w:sz w:val="24"/>
+          <w:szCs w:val="24"/>
+          <w:lang w:eastAsia="es-AR"/>
+        </w:rPr>
+        <w:t>Container</w:t>
+      </w:r>
+      <w:proofErr w:type="spellEnd"/>
+      <w:r>
+        <w:rPr>
+          <w:rFonts w:ascii="Arial" w:hAnsi="Arial" w:cs="Arial"/>
+          <w:bCs/>
+          <w:sz w:val="24"/>
+          <w:szCs w:val="24"/>
+          <w:lang w:eastAsia="es-AR"/>
+        </w:rPr>
+        <w:t xml:space="preserve"> </w:t>
+      </w:r>
+      <w:proofErr w:type="spellStart"/>
+      <w:r>
+        <w:rPr>
+          <w:rFonts w:ascii="Arial" w:hAnsi="Arial" w:cs="Arial"/>
+          <w:bCs/>
+          <w:sz w:val="24"/>
+          <w:szCs w:val="24"/>
+          <w:lang w:eastAsia="es-AR"/>
+        </w:rPr>
+        <w:t>Pattern</w:t>
+      </w:r>
+      <w:proofErr w:type="spellEnd"/>
+      <w:r>
+        <w:rPr>
+          <w:rFonts w:ascii="Arial" w:hAnsi="Arial" w:cs="Arial"/>
+          <w:bCs/>
+          <w:sz w:val="24"/>
+          <w:szCs w:val="24"/>
+          <w:lang w:eastAsia="es-AR"/>
+        </w:rPr>
+        <w:t xml:space="preserve">: </w:t>
+      </w:r>
+      <w:r>
+        <w:rPr>
+          <w:rFonts w:ascii="Arial" w:hAnsi="Arial" w:cs="Arial"/>
+          <w:sz w:val="24"/>
+          <w:szCs w:val="24"/>
+          <w:lang w:eastAsia="es-AR"/>
+        </w:rPr>
+        <w:t xml:space="preserve">La clase </w:t>
+      </w:r>
+      <w:proofErr w:type="spellStart"/>
+      <w:r>
+        <w:rPr>
+          <w:rFonts w:ascii="Arial" w:hAnsi="Arial" w:cs="Arial"/>
+          <w:sz w:val="24"/>
+          <w:szCs w:val="24"/>
+          <w:lang w:eastAsia="es-AR"/>
+        </w:rPr>
+        <w:t>TestContainer</w:t>
+      </w:r>
+      <w:proofErr w:type="spellEnd"/>
+      <w:r>
+        <w:rPr>
+          <w:rFonts w:ascii="Arial" w:hAnsi="Arial" w:cs="Arial"/>
+          <w:sz w:val="24"/>
+          <w:szCs w:val="24"/>
+          <w:lang w:eastAsia="es-AR"/>
+        </w:rPr>
+        <w:t xml:space="preserve"> es una clase conten</w:t>
+      </w:r>
+      <w:r>
+        <w:rPr>
+          <w:rFonts w:ascii="Arial" w:hAnsi="Arial" w:cs="Arial"/>
+          <w:sz w:val="24"/>
+          <w:szCs w:val="24"/>
+          <w:lang w:eastAsia="es-AR"/>
+        </w:rPr>
+        <w:t xml:space="preserve">edora de la </w:t>
+      </w:r>
+      <w:r>
+        <w:rPr>
+          <w:rFonts w:ascii="Arial" w:hAnsi="Arial" w:cs="Arial"/>
+          <w:sz w:val="24"/>
+          <w:szCs w:val="24"/>
+          <w:lang w:eastAsia="es-AR"/>
+        </w:rPr>
+        <w:t>interfaz Test.</w:t>
+      </w:r>
+    </w:p>
+    <w:p>
+      <w:pPr>
+        <w:autoSpaceDE w:val="0"/>
+        <w:autoSpaceDN w:val="0"/>
+        <w:adjustRightInd w:val="0"/>
+        <w:spacing w:after="0" w:line="240" w:lineRule="auto"/>
+        <w:rPr>
+          <w:rFonts w:ascii="Arial" w:hAnsi="Arial" w:cs="Arial"/>
+          <w:sz w:val="24"/>
+          <w:szCs w:val="24"/>
+          <w:lang w:eastAsia="es-AR"/>
+        </w:rPr>
+      </w:pPr>
+    </w:p>
+    <w:p>
+      <w:pPr>
+        <w:autoSpaceDE w:val="0"/>
+        <w:autoSpaceDN w:val="0"/>
+        <w:adjustRightInd w:val="0"/>
+        <w:spacing w:after="0" w:line="240" w:lineRule="auto"/>
+        <w:rPr>
+          <w:rFonts w:ascii="Arial" w:hAnsi="Arial" w:cs="Arial"/>
+          <w:sz w:val="24"/>
+          <w:szCs w:val="24"/>
+          <w:lang w:eastAsia="es-AR"/>
+        </w:rPr>
+      </w:pPr>
+      <w:proofErr w:type="spellStart"/>
+      <w:r>
+        <w:rPr>
+          <w:rFonts w:ascii="Arial" w:hAnsi="Arial" w:cs="Arial"/>
+          <w:bCs/>
+          <w:sz w:val="24"/>
+          <w:szCs w:val="24"/>
+          <w:lang w:eastAsia="es-AR"/>
+        </w:rPr>
+        <w:t>Template</w:t>
+      </w:r>
+      <w:proofErr w:type="spellEnd"/>
+      <w:r>
+        <w:rPr>
+          <w:rFonts w:ascii="Arial" w:hAnsi="Arial" w:cs="Arial"/>
+          <w:bCs/>
+          <w:sz w:val="24"/>
+          <w:szCs w:val="24"/>
+          <w:lang w:eastAsia="es-AR"/>
+        </w:rPr>
+        <w:t xml:space="preserve"> </w:t>
+      </w:r>
+      <w:proofErr w:type="spellStart"/>
+      <w:r>
+        <w:rPr>
+          <w:rFonts w:ascii="Arial" w:hAnsi="Arial" w:cs="Arial"/>
+          <w:bCs/>
+          <w:sz w:val="24"/>
+          <w:szCs w:val="24"/>
+          <w:lang w:eastAsia="es-AR"/>
+        </w:rPr>
+        <w:t>Pattern</w:t>
+      </w:r>
+      <w:proofErr w:type="spellEnd"/>
+      <w:r>
+        <w:rPr>
+          <w:rFonts w:ascii="Arial" w:hAnsi="Arial" w:cs="Arial"/>
+          <w:bCs/>
+          <w:sz w:val="24"/>
+          <w:szCs w:val="24"/>
+          <w:lang w:eastAsia="es-AR"/>
+        </w:rPr>
+        <w:t xml:space="preserve">: </w:t>
+      </w:r>
+      <w:r>
+        <w:rPr>
+          <w:rFonts w:ascii="Arial" w:hAnsi="Arial" w:cs="Arial"/>
+          <w:sz w:val="24"/>
+          <w:szCs w:val="24"/>
+          <w:lang w:eastAsia="es-AR"/>
+        </w:rPr>
+        <w:t xml:space="preserve">La clase abstracta </w:t>
+      </w:r>
+      <w:proofErr w:type="spellStart"/>
+      <w:r>
+        <w:rPr>
+          <w:rFonts w:ascii="Arial" w:hAnsi="Arial" w:cs="Arial"/>
+          <w:sz w:val="24"/>
+          <w:szCs w:val="24"/>
+          <w:lang w:eastAsia="es-AR"/>
+        </w:rPr>
+        <w:t>UnitTest</w:t>
+      </w:r>
+      <w:proofErr w:type="spellEnd"/>
+      <w:r>
+        <w:rPr>
+          <w:rFonts w:ascii="Arial" w:hAnsi="Arial" w:cs="Arial"/>
+          <w:sz w:val="24"/>
+          <w:szCs w:val="24"/>
+          <w:lang w:eastAsia="es-AR"/>
+        </w:rPr>
+        <w:t xml:space="preserve"> le da una implementación al mé</w:t>
+      </w:r>
+      <w:r>
+        <w:rPr>
+          <w:rFonts w:ascii="Arial" w:hAnsi="Arial" w:cs="Arial"/>
+          <w:sz w:val="24"/>
+          <w:szCs w:val="24"/>
+          <w:lang w:eastAsia="es-AR"/>
+        </w:rPr>
+        <w:t xml:space="preserve">todo </w:t>
+      </w:r>
+      <w:proofErr w:type="spellStart"/>
+      <w:proofErr w:type="gramStart"/>
+      <w:r>
+        <w:rPr>
+          <w:rFonts w:ascii="Arial" w:hAnsi="Arial" w:cs="Arial"/>
+          <w:sz w:val="24"/>
+          <w:szCs w:val="24"/>
+          <w:lang w:eastAsia="es-AR"/>
+        </w:rPr>
+        <w:t>run</w:t>
+      </w:r>
+      <w:proofErr w:type="spellEnd"/>
+      <w:r>
+        <w:rPr>
+          <w:rFonts w:ascii="Arial" w:hAnsi="Arial" w:cs="Arial"/>
+          <w:sz w:val="24"/>
+          <w:szCs w:val="24"/>
+          <w:lang w:eastAsia="es-AR"/>
+        </w:rPr>
+        <w:t>(</w:t>
+      </w:r>
+      <w:proofErr w:type="gramEnd"/>
+      <w:r>
+        <w:rPr>
+          <w:rFonts w:ascii="Arial" w:hAnsi="Arial" w:cs="Arial"/>
+          <w:sz w:val="24"/>
+          <w:szCs w:val="24"/>
+          <w:lang w:eastAsia="es-AR"/>
+        </w:rPr>
+        <w:t xml:space="preserve">) de la </w:t>
+      </w:r>
+      <w:r>
+        <w:rPr>
+          <w:rFonts w:ascii="Arial" w:hAnsi="Arial" w:cs="Arial"/>
+          <w:sz w:val="24"/>
+          <w:szCs w:val="24"/>
+          <w:lang w:eastAsia="es-AR"/>
+        </w:rPr>
+        <w:t>interfaz Test</w:t>
+      </w:r>
+      <w:r>
+        <w:rPr>
+          <w:rFonts w:ascii="Arial" w:hAnsi="Arial" w:cs="Arial"/>
+          <w:sz w:val="24"/>
+          <w:szCs w:val="24"/>
+          <w:lang w:eastAsia="es-AR"/>
+        </w:rPr>
+        <w:t>.</w:t>
+      </w:r>
+    </w:p>
+    <w:p>
+      <w:pPr>
+        <w:autoSpaceDE w:val="0"/>
+        <w:autoSpaceDN w:val="0"/>
+        <w:adjustRightInd w:val="0"/>
+        <w:spacing w:after="0" w:line="240" w:lineRule="auto"/>
+        <w:rPr>
+          <w:rFonts w:ascii="Arial" w:hAnsi="Arial" w:cs="Arial"/>
+          <w:sz w:val="24"/>
+          <w:szCs w:val="24"/>
+          <w:lang w:eastAsia="es-AR"/>
+        </w:rPr>
+      </w:pPr>
+    </w:p>
+    <w:p>
+      <w:pPr>
+        <w:autoSpaceDE w:val="0"/>
+        <w:autoSpaceDN w:val="0"/>
+        <w:adjustRightInd w:val="0"/>
+        <w:spacing w:after="0" w:line="240" w:lineRule="auto"/>
+        <w:rPr>
+          <w:rFonts w:ascii="Arial" w:hAnsi="Arial" w:cs="Arial"/>
+          <w:sz w:val="24"/>
+          <w:szCs w:val="24"/>
+          <w:lang w:eastAsia="es-AR"/>
+        </w:rPr>
+      </w:pPr>
+      <w:proofErr w:type="spellStart"/>
+      <w:r>
+        <w:rPr>
+          <w:rFonts w:ascii="Arial" w:hAnsi="Arial" w:cs="Arial"/>
+          <w:bCs/>
+          <w:sz w:val="24"/>
+          <w:szCs w:val="24"/>
+          <w:lang w:eastAsia="es-AR"/>
+        </w:rPr>
+        <w:t>Strategy</w:t>
+      </w:r>
+      <w:proofErr w:type="spellEnd"/>
+      <w:r>
+        <w:rPr>
+          <w:rFonts w:ascii="Arial" w:hAnsi="Arial" w:cs="Arial"/>
+          <w:bCs/>
+          <w:sz w:val="24"/>
+          <w:szCs w:val="24"/>
+          <w:lang w:eastAsia="es-AR"/>
+        </w:rPr>
+        <w:t xml:space="preserve"> </w:t>
+      </w:r>
+      <w:proofErr w:type="spellStart"/>
+      <w:r>
+        <w:rPr>
+          <w:rFonts w:ascii="Arial" w:hAnsi="Arial" w:cs="Arial"/>
+          <w:bCs/>
+          <w:sz w:val="24"/>
+          <w:szCs w:val="24"/>
+          <w:lang w:eastAsia="es-AR"/>
+        </w:rPr>
+        <w:t>Pattern</w:t>
+      </w:r>
+      <w:proofErr w:type="spellEnd"/>
+      <w:r>
+        <w:rPr>
+          <w:rFonts w:ascii="Arial" w:hAnsi="Arial" w:cs="Arial"/>
+          <w:bCs/>
+          <w:sz w:val="24"/>
+          <w:szCs w:val="24"/>
+          <w:lang w:eastAsia="es-AR"/>
+        </w:rPr>
+        <w:t xml:space="preserve">: </w:t>
+      </w:r>
+      <w:r>
+        <w:rPr>
+          <w:rFonts w:ascii="Arial" w:hAnsi="Arial" w:cs="Arial"/>
+          <w:sz w:val="24"/>
+          <w:szCs w:val="24"/>
+          <w:lang w:eastAsia="es-AR"/>
+        </w:rPr>
+        <w:t xml:space="preserve">Hay varios </w:t>
+      </w:r>
+      <w:proofErr w:type="spellStart"/>
+      <w:r>
+        <w:rPr>
+          <w:rFonts w:ascii="Arial" w:hAnsi="Arial" w:cs="Arial"/>
+          <w:sz w:val="24"/>
+          <w:szCs w:val="24"/>
+          <w:lang w:eastAsia="es-AR"/>
+        </w:rPr>
+        <w:t>strategy</w:t>
+      </w:r>
+      <w:proofErr w:type="spellEnd"/>
+      <w:r>
+        <w:rPr>
+          <w:rFonts w:ascii="Arial" w:hAnsi="Arial" w:cs="Arial"/>
+          <w:sz w:val="24"/>
+          <w:szCs w:val="24"/>
+          <w:lang w:eastAsia="es-AR"/>
+        </w:rPr>
+        <w:t xml:space="preserve"> </w:t>
+      </w:r>
+      <w:r>
+        <w:rPr>
+          <w:rFonts w:ascii="Arial" w:hAnsi="Arial" w:cs="Arial"/>
+          <w:sz w:val="24"/>
+          <w:szCs w:val="24"/>
+          <w:lang w:eastAsia="es-AR"/>
+        </w:rPr>
+        <w:t>como por ejemplo la estrategia para generar un reporte.</w:t>
+      </w:r>
+    </w:p>
+    <w:p>
+      <w:pPr>
+        <w:autoSpaceDE w:val="0"/>
+        <w:autoSpaceDN w:val="0"/>
+        <w:adjustRightInd w:val="0"/>
+        <w:spacing w:after="0" w:line="240" w:lineRule="auto"/>
+        <w:rPr>
+          <w:rFonts w:ascii="Arial" w:hAnsi="Arial" w:cs="Arial"/>
+          <w:sz w:val="24"/>
+          <w:szCs w:val="24"/>
+          <w:lang w:eastAsia="es-AR"/>
+        </w:rPr>
+      </w:pPr>
+    </w:p>
+    <w:p>
+      <w:pPr>
+        <w:autoSpaceDE w:val="0"/>
+        <w:autoSpaceDN w:val="0"/>
+        <w:adjustRightInd w:val="0"/>
+        <w:spacing w:after="0" w:line="240" w:lineRule="auto"/>
+        <w:rPr>
+          <w:rFonts w:ascii="Arial" w:hAnsi="Arial" w:cs="Arial"/>
+          <w:bCs/>
+          <w:sz w:val="24"/>
+          <w:szCs w:val="24"/>
+          <w:lang w:eastAsia="es-AR"/>
+        </w:rPr>
+      </w:pPr>
+      <w:proofErr w:type="spellStart"/>
+      <w:r>
+        <w:rPr>
+          <w:rFonts w:ascii="Arial" w:hAnsi="Arial" w:cs="Arial"/>
+          <w:bCs/>
+          <w:sz w:val="24"/>
+          <w:szCs w:val="24"/>
+          <w:lang w:eastAsia="es-AR"/>
+        </w:rPr>
+        <w:t>Builder</w:t>
+      </w:r>
+      <w:proofErr w:type="spellEnd"/>
+      <w:r>
+        <w:rPr>
+          <w:rFonts w:ascii="Arial" w:hAnsi="Arial" w:cs="Arial"/>
+          <w:bCs/>
+          <w:sz w:val="24"/>
+          <w:szCs w:val="24"/>
+          <w:lang w:eastAsia="es-AR"/>
+        </w:rPr>
+        <w:t xml:space="preserve"> </w:t>
+      </w:r>
+      <w:proofErr w:type="spellStart"/>
+      <w:r>
+        <w:rPr>
+          <w:rFonts w:ascii="Arial" w:hAnsi="Arial" w:cs="Arial"/>
+          <w:bCs/>
+          <w:sz w:val="24"/>
+          <w:szCs w:val="24"/>
+          <w:lang w:eastAsia="es-AR"/>
+        </w:rPr>
+        <w:t>Pattern</w:t>
+      </w:r>
+      <w:proofErr w:type="spellEnd"/>
+      <w:r>
+        <w:rPr>
+          <w:rFonts w:ascii="Arial" w:hAnsi="Arial" w:cs="Arial"/>
+          <w:bCs/>
+          <w:sz w:val="24"/>
+          <w:szCs w:val="24"/>
+          <w:lang w:eastAsia="es-AR"/>
+        </w:rPr>
+        <w:t>:</w:t>
+      </w:r>
+      <w:r>
+        <w:rPr>
+          <w:rFonts w:ascii="Arial" w:hAnsi="Arial" w:cs="Arial"/>
+          <w:bCs/>
+          <w:sz w:val="24"/>
+          <w:szCs w:val="24"/>
+          <w:lang w:eastAsia="es-AR"/>
+        </w:rPr>
+        <w:t xml:space="preserve"> Se usa este patrón para generar las diferentes partes que se asocian con un reporte.</w:t>
+      </w:r>
     </w:p>
     <w:p>
       <w:pPr>
@@ -635,7 +1121,9 @@
           <w:lang w:eastAsia="es-AR"/>
         </w:rPr>
       </w:pPr>
-      <w:r>
+    </w:p>
+    <w:p>
+      <w:pPr>
         <w:rPr>
           <w:rFonts w:ascii="Arial" w:hAnsi="Arial" w:cs="Arial"/>
           <w:b/>
@@ -645,43 +1133,8 @@
           <w:u w:val="single"/>
           <w:lang w:eastAsia="es-AR"/>
         </w:rPr>
-        <w:t>Código</w:t>
-      </w:r>
-    </w:p>
-    <w:p>
-      <w:pPr>
-        <w:rPr>
-          <w:rFonts w:ascii="Arial" w:hAnsi="Arial" w:cs="Arial"/>
-          <w:noProof/>
-          <w:sz w:val="24"/>
-          <w:szCs w:val="24"/>
-          <w:lang w:eastAsia="es-AR"/>
-        </w:rPr>
-      </w:pPr>
-      <w:r>
-        <w:rPr>
-          <w:rFonts w:ascii="Arial" w:hAnsi="Arial" w:cs="Arial"/>
-          <w:noProof/>
-          <w:sz w:val="24"/>
-          <w:szCs w:val="24"/>
-          <w:lang w:eastAsia="es-AR"/>
-        </w:rPr>
-        <w:t>El código está muy bien detallado, utilizan un único idioma correctamente. Al principio nos costó encontrar como funcionaba el programa ya que no había un paquete de utilización previo pero luego de investigar todo el código lo hemos encontrado sin problemas.</w:t>
-      </w:r>
-    </w:p>
-    <w:p>
-      <w:pPr>
-        <w:rPr>
-          <w:rFonts w:ascii="Arial" w:hAnsi="Arial" w:cs="Arial"/>
-          <w:noProof/>
-          <w:sz w:val="24"/>
-          <w:szCs w:val="24"/>
-          <w:lang w:eastAsia="es-AR"/>
-        </w:rPr>
-      </w:pPr>
-    </w:p>
-    <w:p>
-      <w:pPr>
+      </w:pPr>
+      <w:r>
         <w:rPr>
           <w:rFonts w:ascii="Arial" w:hAnsi="Arial" w:cs="Arial"/>
           <w:b/>
@@ -691,8 +1144,43 @@
           <w:u w:val="single"/>
           <w:lang w:eastAsia="es-AR"/>
         </w:rPr>
-      </w:pPr>
-      <w:r>
+        <w:t>Código</w:t>
+      </w:r>
+    </w:p>
+    <w:p>
+      <w:pPr>
+        <w:rPr>
+          <w:rFonts w:ascii="Arial" w:hAnsi="Arial" w:cs="Arial"/>
+          <w:noProof/>
+          <w:sz w:val="24"/>
+          <w:szCs w:val="24"/>
+          <w:lang w:eastAsia="es-AR"/>
+        </w:rPr>
+      </w:pPr>
+      <w:r>
+        <w:rPr>
+          <w:rFonts w:ascii="Arial" w:hAnsi="Arial" w:cs="Arial"/>
+          <w:noProof/>
+          <w:sz w:val="24"/>
+          <w:szCs w:val="24"/>
+          <w:lang w:eastAsia="es-AR"/>
+        </w:rPr>
+        <w:t>El código está muy bien detallado, utilizan un único idioma correctamente. Al principio nos costó encontrar como funcionaba el programa ya que no había un paquete de utilización previo pero luego de investigar todo el código lo hemos encontrado sin problemas.</w:t>
+      </w:r>
+    </w:p>
+    <w:p>
+      <w:pPr>
+        <w:rPr>
+          <w:rFonts w:ascii="Arial" w:hAnsi="Arial" w:cs="Arial"/>
+          <w:noProof/>
+          <w:sz w:val="24"/>
+          <w:szCs w:val="24"/>
+          <w:lang w:eastAsia="es-AR"/>
+        </w:rPr>
+      </w:pPr>
+    </w:p>
+    <w:p>
+      <w:pPr>
         <w:rPr>
           <w:rFonts w:ascii="Arial" w:hAnsi="Arial" w:cs="Arial"/>
           <w:b/>
@@ -702,11 +1190,8 @@
           <w:u w:val="single"/>
           <w:lang w:eastAsia="es-AR"/>
         </w:rPr>
-        <w:t>Test</w:t>
-      </w:r>
-    </w:p>
-    <w:p>
-      <w:pPr>
+      </w:pPr>
+      <w:r>
         <w:rPr>
           <w:rFonts w:ascii="Arial" w:hAnsi="Arial" w:cs="Arial"/>
           <w:b/>
@@ -716,7 +1201,8 @@
           <w:u w:val="single"/>
           <w:lang w:eastAsia="es-AR"/>
         </w:rPr>
-      </w:pPr>
+        <w:t>Test</w:t>
+      </w:r>
     </w:p>
     <w:p>
       <w:pPr>
@@ -743,7 +1229,9 @@
           <w:lang w:eastAsia="es-AR"/>
         </w:rPr>
       </w:pPr>
-      <w:r>
+    </w:p>
+    <w:p>
+      <w:pPr>
         <w:rPr>
           <w:rFonts w:ascii="Arial" w:hAnsi="Arial" w:cs="Arial"/>
           <w:b/>
@@ -753,6 +1241,17 @@
           <w:u w:val="single"/>
           <w:lang w:eastAsia="es-AR"/>
         </w:rPr>
+      </w:pPr>
+      <w:r>
+        <w:rPr>
+          <w:rFonts w:ascii="Arial" w:hAnsi="Arial" w:cs="Arial"/>
+          <w:b/>
+          <w:noProof/>
+          <w:sz w:val="32"/>
+          <w:szCs w:val="32"/>
+          <w:u w:val="single"/>
+          <w:lang w:eastAsia="es-AR"/>
+        </w:rPr>
         <w:t>Herramientas utilizadas</w:t>
       </w:r>
     </w:p>
@@ -764,6 +1263,8 @@
           <w:szCs w:val="24"/>
         </w:rPr>
       </w:pPr>
+      <w:bookmarkStart w:id="0" w:name="_GoBack"/>
+      <w:bookmarkEnd w:id="0"/>
     </w:p>
     <w:sectPr>
       <w:pgSz w:w="12240" w:h="15840"/>
@@ -773,6 +1274,126 @@
     </w:sectPr>
   </w:body>
 </w:document>
+</file>
+
+<file path=word/numbering.xml><?xml version="1.0" encoding="utf-8"?>
+<w:numbering xmlns:wpc="http://schemas.microsoft.com/office/word/2010/wordprocessingCanvas" xmlns:mc="http://schemas.openxmlformats.org/markup-compatibility/2006" xmlns:o="urn:schemas-microsoft-com:office:office" xmlns:r="http://schemas.openxmlformats.org/officeDocument/2006/relationships" xmlns:m="http://schemas.openxmlformats.org/officeDocument/2006/math" xmlns:v="urn:schemas-microsoft-com:vml" xmlns:wp14="http://schemas.microsoft.com/office/word/2010/wordprocessingDrawing" xmlns:wp="http://schemas.openxmlformats.org/drawingml/2006/wordprocessingDrawing" xmlns:w10="urn:schemas-microsoft-com:office:word" xmlns:w="http://schemas.openxmlformats.org/wordprocessingml/2006/main" xmlns:w14="http://schemas.microsoft.com/office/word/2010/wordml" xmlns:wpg="http://schemas.microsoft.com/office/word/2010/wordprocessingGroup" xmlns:wpi="http://schemas.microsoft.com/office/word/2010/wordprocessingInk" xmlns:wne="http://schemas.microsoft.com/office/word/2006/wordml" xmlns:wps="http://schemas.microsoft.com/office/word/2010/wordprocessingShape" mc:Ignorable="w14 wp14">
+  <w:abstractNum w:abstractNumId="0">
+    <w:nsid w:val="4E80593E"/>
+    <w:multiLevelType w:val="hybridMultilevel"/>
+    <w:tmpl w:val="66926EF0"/>
+    <w:lvl w:ilvl="0" w:tplc="51FE16A6">
+      <w:numFmt w:val="bullet"/>
+      <w:lvlText w:val="-"/>
+      <w:lvlJc w:val="left"/>
+      <w:pPr>
+        <w:ind w:left="720" w:hanging="360"/>
+      </w:pPr>
+      <w:rPr>
+        <w:rFonts w:ascii="Arial" w:eastAsia="Calibri" w:hAnsi="Arial" w:cs="Arial" w:hint="default"/>
+      </w:rPr>
+    </w:lvl>
+    <w:lvl w:ilvl="1" w:tplc="2C0A0003" w:tentative="1">
+      <w:start w:val="1"/>
+      <w:numFmt w:val="bullet"/>
+      <w:lvlText w:val="o"/>
+      <w:lvlJc w:val="left"/>
+      <w:pPr>
+        <w:ind w:left="1440" w:hanging="360"/>
+      </w:pPr>
+      <w:rPr>
+        <w:rFonts w:ascii="Courier New" w:hAnsi="Courier New" w:cs="Courier New" w:hint="default"/>
+      </w:rPr>
+    </w:lvl>
+    <w:lvl w:ilvl="2" w:tplc="2C0A0005" w:tentative="1">
+      <w:start w:val="1"/>
+      <w:numFmt w:val="bullet"/>
+      <w:lvlText w:val=""/>
+      <w:lvlJc w:val="left"/>
+      <w:pPr>
+        <w:ind w:left="2160" w:hanging="360"/>
+      </w:pPr>
+      <w:rPr>
+        <w:rFonts w:ascii="Wingdings" w:hAnsi="Wingdings" w:hint="default"/>
+      </w:rPr>
+    </w:lvl>
+    <w:lvl w:ilvl="3" w:tplc="2C0A0001" w:tentative="1">
+      <w:start w:val="1"/>
+      <w:numFmt w:val="bullet"/>
+      <w:lvlText w:val=""/>
+      <w:lvlJc w:val="left"/>
+      <w:pPr>
+        <w:ind w:left="2880" w:hanging="360"/>
+      </w:pPr>
+      <w:rPr>
+        <w:rFonts w:ascii="Symbol" w:hAnsi="Symbol" w:hint="default"/>
+      </w:rPr>
+    </w:lvl>
+    <w:lvl w:ilvl="4" w:tplc="2C0A0003" w:tentative="1">
+      <w:start w:val="1"/>
+      <w:numFmt w:val="bullet"/>
+      <w:lvlText w:val="o"/>
+      <w:lvlJc w:val="left"/>
+      <w:pPr>
+        <w:ind w:left="3600" w:hanging="360"/>
+      </w:pPr>
+      <w:rPr>
+        <w:rFonts w:ascii="Courier New" w:hAnsi="Courier New" w:cs="Courier New" w:hint="default"/>
+      </w:rPr>
+    </w:lvl>
+    <w:lvl w:ilvl="5" w:tplc="2C0A0005" w:tentative="1">
+      <w:start w:val="1"/>
+      <w:numFmt w:val="bullet"/>
+      <w:lvlText w:val=""/>
+      <w:lvlJc w:val="left"/>
+      <w:pPr>
+        <w:ind w:left="4320" w:hanging="360"/>
+      </w:pPr>
+      <w:rPr>
+        <w:rFonts w:ascii="Wingdings" w:hAnsi="Wingdings" w:hint="default"/>
+      </w:rPr>
+    </w:lvl>
+    <w:lvl w:ilvl="6" w:tplc="2C0A0001" w:tentative="1">
+      <w:start w:val="1"/>
+      <w:numFmt w:val="bullet"/>
+      <w:lvlText w:val=""/>
+      <w:lvlJc w:val="left"/>
+      <w:pPr>
+        <w:ind w:left="5040" w:hanging="360"/>
+      </w:pPr>
+      <w:rPr>
+        <w:rFonts w:ascii="Symbol" w:hAnsi="Symbol" w:hint="default"/>
+      </w:rPr>
+    </w:lvl>
+    <w:lvl w:ilvl="7" w:tplc="2C0A0003" w:tentative="1">
+      <w:start w:val="1"/>
+      <w:numFmt w:val="bullet"/>
+      <w:lvlText w:val="o"/>
+      <w:lvlJc w:val="left"/>
+      <w:pPr>
+        <w:ind w:left="5760" w:hanging="360"/>
+      </w:pPr>
+      <w:rPr>
+        <w:rFonts w:ascii="Courier New" w:hAnsi="Courier New" w:cs="Courier New" w:hint="default"/>
+      </w:rPr>
+    </w:lvl>
+    <w:lvl w:ilvl="8" w:tplc="2C0A0005" w:tentative="1">
+      <w:start w:val="1"/>
+      <w:numFmt w:val="bullet"/>
+      <w:lvlText w:val=""/>
+      <w:lvlJc w:val="left"/>
+      <w:pPr>
+        <w:ind w:left="6480" w:hanging="360"/>
+      </w:pPr>
+      <w:rPr>
+        <w:rFonts w:ascii="Wingdings" w:hAnsi="Wingdings" w:hint="default"/>
+      </w:rPr>
+    </w:lvl>
+  </w:abstractNum>
+  <w:num w:numId="1">
+    <w:abstractNumId w:val="0"/>
+  </w:num>
+</w:numbering>
 </file>
 
 <file path=word/styles.xml><?xml version="1.0" encoding="utf-8"?>

</xml_diff>

<commit_message>
Agrego explicacion de los tests al informe
</commit_message>
<xml_diff>
--- a/Entregable Tp2_3.docx
+++ b/Entregable Tp2_3.docx
@@ -641,6 +641,10 @@
     </w:p>
     <w:p>
       <w:pPr>
+        <w:numPr>
+          <w:ilvl w:val="0"/>
+          <w:numId w:val="2"/>
+        </w:numPr>
         <w:autoSpaceDE w:val="0"/>
         <w:autoSpaceDN w:val="0"/>
         <w:adjustRightInd w:val="0"/>
@@ -760,6 +764,10 @@
     </w:p>
     <w:p>
       <w:pPr>
+        <w:numPr>
+          <w:ilvl w:val="0"/>
+          <w:numId w:val="2"/>
+        </w:numPr>
         <w:autoSpaceDE w:val="0"/>
         <w:autoSpaceDN w:val="0"/>
         <w:adjustRightInd w:val="0"/>
@@ -919,6 +927,10 @@
     </w:p>
     <w:p>
       <w:pPr>
+        <w:numPr>
+          <w:ilvl w:val="0"/>
+          <w:numId w:val="2"/>
+        </w:numPr>
         <w:autoSpaceDE w:val="0"/>
         <w:autoSpaceDN w:val="0"/>
         <w:adjustRightInd w:val="0"/>
@@ -1029,6 +1041,10 @@
     </w:p>
     <w:p>
       <w:pPr>
+        <w:numPr>
+          <w:ilvl w:val="0"/>
+          <w:numId w:val="2"/>
+        </w:numPr>
         <w:autoSpaceDE w:val="0"/>
         <w:autoSpaceDN w:val="0"/>
         <w:adjustRightInd w:val="0"/>
@@ -1108,6 +1124,8 @@
           <w:lang w:eastAsia="es-AR"/>
         </w:rPr>
       </w:pPr>
+      <w:bookmarkStart w:id="0" w:name="_GoBack"/>
+      <w:bookmarkEnd w:id="0"/>
     </w:p>
     <w:p>
       <w:pPr>
@@ -1121,9 +1139,7 @@
           <w:lang w:eastAsia="es-AR"/>
         </w:rPr>
       </w:pPr>
-    </w:p>
-    <w:p>
-      <w:pPr>
+      <w:r>
         <w:rPr>
           <w:rFonts w:ascii="Arial" w:hAnsi="Arial" w:cs="Arial"/>
           <w:b/>
@@ -1133,8 +1149,63 @@
           <w:u w:val="single"/>
           <w:lang w:eastAsia="es-AR"/>
         </w:rPr>
-      </w:pPr>
-      <w:r>
+        <w:t>Código</w:t>
+      </w:r>
+    </w:p>
+    <w:p>
+      <w:pPr>
+        <w:rPr>
+          <w:rFonts w:ascii="Arial" w:hAnsi="Arial" w:cs="Arial"/>
+          <w:noProof/>
+          <w:sz w:val="24"/>
+          <w:szCs w:val="24"/>
+          <w:lang w:eastAsia="es-AR"/>
+        </w:rPr>
+      </w:pPr>
+      <w:r>
+        <w:rPr>
+          <w:rFonts w:ascii="Arial" w:hAnsi="Arial" w:cs="Arial"/>
+          <w:noProof/>
+          <w:sz w:val="24"/>
+          <w:szCs w:val="24"/>
+          <w:lang w:eastAsia="es-AR"/>
+        </w:rPr>
+        <w:t xml:space="preserve">El código está muy bien detallado, utilizan un único idioma correctamente. Al principio nos costó encontrar como funcionaba el programa ya que no había un paquete de utilización previo pero luego de investigar </w:t>
+      </w:r>
+      <w:r>
+        <w:rPr>
+          <w:rFonts w:ascii="Arial" w:hAnsi="Arial" w:cs="Arial"/>
+          <w:noProof/>
+          <w:sz w:val="24"/>
+          <w:szCs w:val="24"/>
+          <w:lang w:eastAsia="es-AR"/>
+        </w:rPr>
+        <w:t xml:space="preserve">más detalladamente </w:t>
+      </w:r>
+      <w:r>
+        <w:rPr>
+          <w:rFonts w:ascii="Arial" w:hAnsi="Arial" w:cs="Arial"/>
+          <w:noProof/>
+          <w:sz w:val="24"/>
+          <w:szCs w:val="24"/>
+          <w:lang w:eastAsia="es-AR"/>
+        </w:rPr>
+        <w:t>el código lo hemos encontrado sin problemas.</w:t>
+      </w:r>
+    </w:p>
+    <w:p>
+      <w:pPr>
+        <w:rPr>
+          <w:rFonts w:ascii="Arial" w:hAnsi="Arial" w:cs="Arial"/>
+          <w:noProof/>
+          <w:sz w:val="24"/>
+          <w:szCs w:val="24"/>
+          <w:lang w:eastAsia="es-AR"/>
+        </w:rPr>
+      </w:pPr>
+    </w:p>
+    <w:p>
+      <w:pPr>
         <w:rPr>
           <w:rFonts w:ascii="Arial" w:hAnsi="Arial" w:cs="Arial"/>
           <w:b/>
@@ -1144,43 +1215,8 @@
           <w:u w:val="single"/>
           <w:lang w:eastAsia="es-AR"/>
         </w:rPr>
-        <w:t>Código</w:t>
-      </w:r>
-    </w:p>
-    <w:p>
-      <w:pPr>
-        <w:rPr>
-          <w:rFonts w:ascii="Arial" w:hAnsi="Arial" w:cs="Arial"/>
-          <w:noProof/>
-          <w:sz w:val="24"/>
-          <w:szCs w:val="24"/>
-          <w:lang w:eastAsia="es-AR"/>
-        </w:rPr>
-      </w:pPr>
-      <w:r>
-        <w:rPr>
-          <w:rFonts w:ascii="Arial" w:hAnsi="Arial" w:cs="Arial"/>
-          <w:noProof/>
-          <w:sz w:val="24"/>
-          <w:szCs w:val="24"/>
-          <w:lang w:eastAsia="es-AR"/>
-        </w:rPr>
-        <w:t>El código está muy bien detallado, utilizan un único idioma correctamente. Al principio nos costó encontrar como funcionaba el programa ya que no había un paquete de utilización previo pero luego de investigar todo el código lo hemos encontrado sin problemas.</w:t>
-      </w:r>
-    </w:p>
-    <w:p>
-      <w:pPr>
-        <w:rPr>
-          <w:rFonts w:ascii="Arial" w:hAnsi="Arial" w:cs="Arial"/>
-          <w:noProof/>
-          <w:sz w:val="24"/>
-          <w:szCs w:val="24"/>
-          <w:lang w:eastAsia="es-AR"/>
-        </w:rPr>
-      </w:pPr>
-    </w:p>
-    <w:p>
-      <w:pPr>
+      </w:pPr>
+      <w:r>
         <w:rPr>
           <w:rFonts w:ascii="Arial" w:hAnsi="Arial" w:cs="Arial"/>
           <w:b/>
@@ -1190,8 +1226,182 @@
           <w:u w:val="single"/>
           <w:lang w:eastAsia="es-AR"/>
         </w:rPr>
-      </w:pPr>
-      <w:r>
+        <w:t>Test</w:t>
+      </w:r>
+    </w:p>
+    <w:p>
+      <w:pPr>
+        <w:autoSpaceDE w:val="0"/>
+        <w:autoSpaceDN w:val="0"/>
+        <w:adjustRightInd w:val="0"/>
+        <w:spacing w:after="0" w:line="240" w:lineRule="auto"/>
+        <w:rPr>
+          <w:rFonts w:ascii="Arial" w:hAnsi="Arial" w:cs="Arial"/>
+          <w:sz w:val="24"/>
+          <w:szCs w:val="24"/>
+          <w:lang w:eastAsia="es-AR"/>
+        </w:rPr>
+      </w:pPr>
+      <w:r>
+        <w:rPr>
+          <w:rFonts w:ascii="Arial" w:hAnsi="Arial" w:cs="Arial"/>
+          <w:sz w:val="24"/>
+          <w:szCs w:val="24"/>
+          <w:lang w:eastAsia="es-AR"/>
+        </w:rPr>
+        <w:t>L</w:t>
+      </w:r>
+      <w:r>
+        <w:rPr>
+          <w:rFonts w:ascii="Arial" w:hAnsi="Arial" w:cs="Arial"/>
+          <w:sz w:val="24"/>
+          <w:szCs w:val="24"/>
+          <w:lang w:eastAsia="es-AR"/>
+        </w:rPr>
+        <w:t>a herramienta</w:t>
+      </w:r>
+      <w:r>
+        <w:rPr>
+          <w:rFonts w:ascii="Arial" w:hAnsi="Arial" w:cs="Arial"/>
+          <w:sz w:val="24"/>
+          <w:szCs w:val="24"/>
+          <w:lang w:eastAsia="es-AR"/>
+        </w:rPr>
+        <w:t xml:space="preserve"> es </w:t>
+      </w:r>
+      <w:r>
+        <w:rPr>
+          <w:rFonts w:ascii="Arial" w:hAnsi="Arial" w:cs="Arial"/>
+          <w:sz w:val="24"/>
+          <w:szCs w:val="24"/>
+          <w:lang w:eastAsia="es-AR"/>
+        </w:rPr>
+        <w:t xml:space="preserve">sencilla para ejecutar muchas pruebas </w:t>
+      </w:r>
+      <w:r>
+        <w:rPr>
+          <w:rFonts w:ascii="Arial" w:hAnsi="Arial" w:cs="Arial"/>
+          <w:sz w:val="24"/>
+          <w:szCs w:val="24"/>
+          <w:lang w:eastAsia="es-AR"/>
+        </w:rPr>
+        <w:t xml:space="preserve">al mismo tiempo. Para testear algo </w:t>
+      </w:r>
+      <w:r>
+        <w:rPr>
+          <w:rFonts w:ascii="Arial" w:hAnsi="Arial" w:cs="Arial"/>
+          <w:sz w:val="24"/>
+          <w:szCs w:val="24"/>
+          <w:lang w:eastAsia="es-AR"/>
+        </w:rPr>
+        <w:t xml:space="preserve">se deben seguir los siguientes pasos: crear una instancia de </w:t>
+      </w:r>
+      <w:proofErr w:type="spellStart"/>
+      <w:r>
+        <w:rPr>
+          <w:rFonts w:ascii="Arial" w:hAnsi="Arial" w:cs="Arial"/>
+          <w:sz w:val="24"/>
+          <w:szCs w:val="24"/>
+          <w:lang w:eastAsia="es-AR"/>
+        </w:rPr>
+        <w:t>Unit</w:t>
+      </w:r>
+      <w:proofErr w:type="spellEnd"/>
+      <w:r>
+        <w:rPr>
+          <w:rFonts w:ascii="Arial" w:hAnsi="Arial" w:cs="Arial"/>
+          <w:sz w:val="24"/>
+          <w:szCs w:val="24"/>
+          <w:lang w:eastAsia="es-AR"/>
+        </w:rPr>
+        <w:t xml:space="preserve"> Test, </w:t>
+      </w:r>
+      <w:proofErr w:type="spellStart"/>
+      <w:r>
+        <w:rPr>
+          <w:rFonts w:ascii="Arial" w:hAnsi="Arial" w:cs="Arial"/>
+          <w:sz w:val="24"/>
+          <w:szCs w:val="24"/>
+          <w:lang w:eastAsia="es-AR"/>
+        </w:rPr>
+        <w:t>sobreescribir</w:t>
+      </w:r>
+      <w:proofErr w:type="spellEnd"/>
+      <w:r>
+        <w:rPr>
+          <w:rFonts w:ascii="Arial" w:hAnsi="Arial" w:cs="Arial"/>
+          <w:sz w:val="24"/>
+          <w:szCs w:val="24"/>
+          <w:lang w:eastAsia="es-AR"/>
+        </w:rPr>
+        <w:t xml:space="preserve"> el método test, y luego para evaluar algún valor se deben utilizar los </w:t>
+      </w:r>
+      <w:proofErr w:type="spellStart"/>
+      <w:r>
+        <w:rPr>
+          <w:rFonts w:ascii="Arial" w:hAnsi="Arial" w:cs="Arial"/>
+          <w:sz w:val="24"/>
+          <w:szCs w:val="24"/>
+          <w:lang w:eastAsia="es-AR"/>
+        </w:rPr>
+        <w:t>Asserts</w:t>
+      </w:r>
+      <w:proofErr w:type="spellEnd"/>
+      <w:r>
+        <w:rPr>
+          <w:rFonts w:ascii="Arial" w:hAnsi="Arial" w:cs="Arial"/>
+          <w:sz w:val="24"/>
+          <w:szCs w:val="24"/>
+          <w:lang w:eastAsia="es-AR"/>
+        </w:rPr>
+        <w:t xml:space="preserve"> provistos por el </w:t>
+      </w:r>
+      <w:proofErr w:type="spellStart"/>
+      <w:r>
+        <w:rPr>
+          <w:rFonts w:ascii="Arial" w:hAnsi="Arial" w:cs="Arial"/>
+          <w:sz w:val="24"/>
+          <w:szCs w:val="24"/>
+          <w:lang w:eastAsia="es-AR"/>
+        </w:rPr>
+        <w:t>framework</w:t>
+      </w:r>
+      <w:proofErr w:type="spellEnd"/>
+      <w:r>
+        <w:rPr>
+          <w:rFonts w:ascii="Arial" w:hAnsi="Arial" w:cs="Arial"/>
+          <w:sz w:val="24"/>
+          <w:szCs w:val="24"/>
+          <w:lang w:eastAsia="es-AR"/>
+        </w:rPr>
+        <w:t>.</w:t>
+      </w:r>
+    </w:p>
+    <w:p>
+      <w:pPr>
+        <w:autoSpaceDE w:val="0"/>
+        <w:autoSpaceDN w:val="0"/>
+        <w:adjustRightInd w:val="0"/>
+        <w:spacing w:after="0" w:line="240" w:lineRule="auto"/>
+        <w:rPr>
+          <w:rFonts w:ascii="Arial" w:hAnsi="Arial" w:cs="Arial"/>
+          <w:sz w:val="24"/>
+          <w:szCs w:val="24"/>
+          <w:lang w:eastAsia="es-AR"/>
+        </w:rPr>
+      </w:pPr>
+      <w:r>
+        <w:rPr>
+          <w:rFonts w:ascii="Arial" w:hAnsi="Arial" w:cs="Arial"/>
+          <w:sz w:val="24"/>
+          <w:szCs w:val="24"/>
+          <w:lang w:eastAsia="es-AR"/>
+        </w:rPr>
+        <w:t>Además han realizada una gran cantidad de  pruebas, las cuales testeaban gran parte del desarrollo.</w:t>
+      </w:r>
+    </w:p>
+    <w:p>
+      <w:pPr>
         <w:rPr>
           <w:rFonts w:ascii="Arial" w:hAnsi="Arial" w:cs="Arial"/>
           <w:b/>
@@ -1201,8 +1411,7 @@
           <w:u w:val="single"/>
           <w:lang w:eastAsia="es-AR"/>
         </w:rPr>
-        <w:t>Test</w:t>
-      </w:r>
+      </w:pPr>
     </w:p>
     <w:p>
       <w:pPr>
@@ -1216,9 +1425,7 @@
           <w:lang w:eastAsia="es-AR"/>
         </w:rPr>
       </w:pPr>
-    </w:p>
-    <w:p>
-      <w:pPr>
+      <w:r>
         <w:rPr>
           <w:rFonts w:ascii="Arial" w:hAnsi="Arial" w:cs="Arial"/>
           <w:b/>
@@ -1228,30 +1435,6 @@
           <w:u w:val="single"/>
           <w:lang w:eastAsia="es-AR"/>
         </w:rPr>
-      </w:pPr>
-    </w:p>
-    <w:p>
-      <w:pPr>
-        <w:rPr>
-          <w:rFonts w:ascii="Arial" w:hAnsi="Arial" w:cs="Arial"/>
-          <w:b/>
-          <w:noProof/>
-          <w:sz w:val="32"/>
-          <w:szCs w:val="32"/>
-          <w:u w:val="single"/>
-          <w:lang w:eastAsia="es-AR"/>
-        </w:rPr>
-      </w:pPr>
-      <w:r>
-        <w:rPr>
-          <w:rFonts w:ascii="Arial" w:hAnsi="Arial" w:cs="Arial"/>
-          <w:b/>
-          <w:noProof/>
-          <w:sz w:val="32"/>
-          <w:szCs w:val="32"/>
-          <w:u w:val="single"/>
-          <w:lang w:eastAsia="es-AR"/>
-        </w:rPr>
         <w:t>Herramientas utilizadas</w:t>
       </w:r>
     </w:p>
@@ -1263,8 +1446,6 @@
           <w:szCs w:val="24"/>
         </w:rPr>
       </w:pPr>
-      <w:bookmarkStart w:id="0" w:name="_GoBack"/>
-      <w:bookmarkEnd w:id="0"/>
     </w:p>
     <w:sectPr>
       <w:pgSz w:w="12240" w:h="15840"/>
@@ -1279,6 +1460,119 @@
 <file path=word/numbering.xml><?xml version="1.0" encoding="utf-8"?>
 <w:numbering xmlns:wpc="http://schemas.microsoft.com/office/word/2010/wordprocessingCanvas" xmlns:mc="http://schemas.openxmlformats.org/markup-compatibility/2006" xmlns:o="urn:schemas-microsoft-com:office:office" xmlns:r="http://schemas.openxmlformats.org/officeDocument/2006/relationships" xmlns:m="http://schemas.openxmlformats.org/officeDocument/2006/math" xmlns:v="urn:schemas-microsoft-com:vml" xmlns:wp14="http://schemas.microsoft.com/office/word/2010/wordprocessingDrawing" xmlns:wp="http://schemas.openxmlformats.org/drawingml/2006/wordprocessingDrawing" xmlns:w10="urn:schemas-microsoft-com:office:word" xmlns:w="http://schemas.openxmlformats.org/wordprocessingml/2006/main" xmlns:w14="http://schemas.microsoft.com/office/word/2010/wordml" xmlns:wpg="http://schemas.microsoft.com/office/word/2010/wordprocessingGroup" xmlns:wpi="http://schemas.microsoft.com/office/word/2010/wordprocessingInk" xmlns:wne="http://schemas.microsoft.com/office/word/2006/wordml" xmlns:wps="http://schemas.microsoft.com/office/word/2010/wordprocessingShape" mc:Ignorable="w14 wp14">
   <w:abstractNum w:abstractNumId="0">
+    <w:nsid w:val="17BB23AF"/>
+    <w:multiLevelType w:val="hybridMultilevel"/>
+    <w:tmpl w:val="AF70EF72"/>
+    <w:lvl w:ilvl="0" w:tplc="2C0A0001">
+      <w:start w:val="1"/>
+      <w:numFmt w:val="bullet"/>
+      <w:lvlText w:val=""/>
+      <w:lvlJc w:val="left"/>
+      <w:pPr>
+        <w:ind w:left="720" w:hanging="360"/>
+      </w:pPr>
+      <w:rPr>
+        <w:rFonts w:ascii="Symbol" w:hAnsi="Symbol" w:hint="default"/>
+      </w:rPr>
+    </w:lvl>
+    <w:lvl w:ilvl="1" w:tplc="2C0A0003" w:tentative="1">
+      <w:start w:val="1"/>
+      <w:numFmt w:val="bullet"/>
+      <w:lvlText w:val="o"/>
+      <w:lvlJc w:val="left"/>
+      <w:pPr>
+        <w:ind w:left="1440" w:hanging="360"/>
+      </w:pPr>
+      <w:rPr>
+        <w:rFonts w:ascii="Courier New" w:hAnsi="Courier New" w:cs="Courier New" w:hint="default"/>
+      </w:rPr>
+    </w:lvl>
+    <w:lvl w:ilvl="2" w:tplc="2C0A0005" w:tentative="1">
+      <w:start w:val="1"/>
+      <w:numFmt w:val="bullet"/>
+      <w:lvlText w:val=""/>
+      <w:lvlJc w:val="left"/>
+      <w:pPr>
+        <w:ind w:left="2160" w:hanging="360"/>
+      </w:pPr>
+      <w:rPr>
+        <w:rFonts w:ascii="Wingdings" w:hAnsi="Wingdings" w:hint="default"/>
+      </w:rPr>
+    </w:lvl>
+    <w:lvl w:ilvl="3" w:tplc="2C0A0001" w:tentative="1">
+      <w:start w:val="1"/>
+      <w:numFmt w:val="bullet"/>
+      <w:lvlText w:val=""/>
+      <w:lvlJc w:val="left"/>
+      <w:pPr>
+        <w:ind w:left="2880" w:hanging="360"/>
+      </w:pPr>
+      <w:rPr>
+        <w:rFonts w:ascii="Symbol" w:hAnsi="Symbol" w:hint="default"/>
+      </w:rPr>
+    </w:lvl>
+    <w:lvl w:ilvl="4" w:tplc="2C0A0003" w:tentative="1">
+      <w:start w:val="1"/>
+      <w:numFmt w:val="bullet"/>
+      <w:lvlText w:val="o"/>
+      <w:lvlJc w:val="left"/>
+      <w:pPr>
+        <w:ind w:left="3600" w:hanging="360"/>
+      </w:pPr>
+      <w:rPr>
+        <w:rFonts w:ascii="Courier New" w:hAnsi="Courier New" w:cs="Courier New" w:hint="default"/>
+      </w:rPr>
+    </w:lvl>
+    <w:lvl w:ilvl="5" w:tplc="2C0A0005" w:tentative="1">
+      <w:start w:val="1"/>
+      <w:numFmt w:val="bullet"/>
+      <w:lvlText w:val=""/>
+      <w:lvlJc w:val="left"/>
+      <w:pPr>
+        <w:ind w:left="4320" w:hanging="360"/>
+      </w:pPr>
+      <w:rPr>
+        <w:rFonts w:ascii="Wingdings" w:hAnsi="Wingdings" w:hint="default"/>
+      </w:rPr>
+    </w:lvl>
+    <w:lvl w:ilvl="6" w:tplc="2C0A0001" w:tentative="1">
+      <w:start w:val="1"/>
+      <w:numFmt w:val="bullet"/>
+      <w:lvlText w:val=""/>
+      <w:lvlJc w:val="left"/>
+      <w:pPr>
+        <w:ind w:left="5040" w:hanging="360"/>
+      </w:pPr>
+      <w:rPr>
+        <w:rFonts w:ascii="Symbol" w:hAnsi="Symbol" w:hint="default"/>
+      </w:rPr>
+    </w:lvl>
+    <w:lvl w:ilvl="7" w:tplc="2C0A0003" w:tentative="1">
+      <w:start w:val="1"/>
+      <w:numFmt w:val="bullet"/>
+      <w:lvlText w:val="o"/>
+      <w:lvlJc w:val="left"/>
+      <w:pPr>
+        <w:ind w:left="5760" w:hanging="360"/>
+      </w:pPr>
+      <w:rPr>
+        <w:rFonts w:ascii="Courier New" w:hAnsi="Courier New" w:cs="Courier New" w:hint="default"/>
+      </w:rPr>
+    </w:lvl>
+    <w:lvl w:ilvl="8" w:tplc="2C0A0005" w:tentative="1">
+      <w:start w:val="1"/>
+      <w:numFmt w:val="bullet"/>
+      <w:lvlText w:val=""/>
+      <w:lvlJc w:val="left"/>
+      <w:pPr>
+        <w:ind w:left="6480" w:hanging="360"/>
+      </w:pPr>
+      <w:rPr>
+        <w:rFonts w:ascii="Wingdings" w:hAnsi="Wingdings" w:hint="default"/>
+      </w:rPr>
+    </w:lvl>
+  </w:abstractNum>
+  <w:abstractNum w:abstractNumId="1">
     <w:nsid w:val="4E80593E"/>
     <w:multiLevelType w:val="hybridMultilevel"/>
     <w:tmpl w:val="66926EF0"/>
@@ -1391,6 +1685,9 @@
     </w:lvl>
   </w:abstractNum>
   <w:num w:numId="1">
+    <w:abstractNumId w:val="1"/>
+  </w:num>
+  <w:num w:numId="2">
     <w:abstractNumId w:val="0"/>
   </w:num>
 </w:numbering>

</xml_diff>

<commit_message>
Agrego explicación de las herramientas al informe
</commit_message>
<xml_diff>
--- a/Entregable Tp2_3.docx
+++ b/Entregable Tp2_3.docx
@@ -1,39 +1,16 @@
 
 <file path=word/document.xml><?xml version="1.0" encoding="utf-8"?>
-<w:document xmlns:wpc="http://schemas.microsoft.com/office/word/2010/wordprocessingCanvas" xmlns:mc="http://schemas.openxmlformats.org/markup-compatibility/2006" xmlns:o="urn:schemas-microsoft-com:office:office" xmlns:r="http://schemas.openxmlformats.org/officeDocument/2006/relationships" xmlns:m="http://schemas.openxmlformats.org/officeDocument/2006/math" xmlns:v="urn:schemas-microsoft-com:vml" xmlns:wp14="http://schemas.microsoft.com/office/word/2010/wordprocessingDrawing" xmlns:wp="http://schemas.openxmlformats.org/drawingml/2006/wordprocessingDrawing" xmlns:w10="urn:schemas-microsoft-com:office:word" xmlns:w="http://schemas.openxmlformats.org/wordprocessingml/2006/main" xmlns:w14="http://schemas.microsoft.com/office/word/2010/wordml" xmlns:wpg="http://schemas.microsoft.com/office/word/2010/wordprocessingGroup" xmlns:wpi="http://schemas.microsoft.com/office/word/2010/wordprocessingInk" xmlns:wne="http://schemas.microsoft.com/office/word/2006/wordml" xmlns:wps="http://schemas.microsoft.com/office/word/2010/wordprocessingShape" mc:Ignorable="w14 wp14">
+<w:document xmlns:ve="http://schemas.openxmlformats.org/markup-compatibility/2006" xmlns:o="urn:schemas-microsoft-com:office:office" xmlns:r="http://schemas.openxmlformats.org/officeDocument/2006/relationships" xmlns:m="http://schemas.openxmlformats.org/officeDocument/2006/math" xmlns:v="urn:schemas-microsoft-com:vml" xmlns:wp="http://schemas.openxmlformats.org/drawingml/2006/wordprocessingDrawing" xmlns:w10="urn:schemas-microsoft-com:office:word" xmlns:w="http://schemas.openxmlformats.org/wordprocessingml/2006/main" xmlns:wne="http://schemas.microsoft.com/office/word/2006/wordml">
   <w:body>
     <w:p>
       <w:pPr>
-        <w:rPr>
-          <w:rFonts w:ascii="Arial" w:hAnsi="Arial" w:cs="Arial"/>
-          <w:b/>
-          <w:noProof/>
-          <w:sz w:val="72"/>
-          <w:szCs w:val="72"/>
-          <w:lang w:eastAsia="es-AR"/>
-        </w:rPr>
-      </w:pPr>
-    </w:p>
-    <w:p>
-      <w:pPr>
-        <w:rPr>
-          <w:rFonts w:ascii="Arial" w:hAnsi="Arial" w:cs="Arial"/>
-          <w:b/>
-          <w:noProof/>
-          <w:sz w:val="72"/>
-          <w:szCs w:val="72"/>
-          <w:lang w:eastAsia="es-AR"/>
-        </w:rPr>
-      </w:pPr>
-    </w:p>
-    <w:p>
-      <w:pPr>
-        <w:rPr>
-          <w:rFonts w:ascii="Arial" w:hAnsi="Arial" w:cs="Arial"/>
-          <w:b/>
-          <w:noProof/>
-          <w:sz w:val="72"/>
-          <w:szCs w:val="72"/>
+        <w:jc w:val="center"/>
+        <w:rPr>
+          <w:rFonts w:ascii="Arial" w:hAnsi="Arial" w:cs="Arial"/>
+          <w:b/>
+          <w:noProof/>
+          <w:sz w:val="56"/>
+          <w:szCs w:val="56"/>
           <w:lang w:eastAsia="es-AR"/>
         </w:rPr>
       </w:pPr>
@@ -232,10 +209,10 @@
         </w:rPr>
         <w:t>81052 – Cesar Leguizamon (</w:t>
       </w:r>
-      <w:hyperlink r:id="rId6" w:history="1">
+      <w:hyperlink r:id="rId5" w:history="1">
         <w:r>
           <w:rPr>
-            <w:rStyle w:val="Hipervnculo"/>
+            <w:rStyle w:val="Hyperlink"/>
             <w:rFonts w:ascii="Arial" w:hAnsi="Arial" w:cs="Arial"/>
             <w:noProof/>
             <w:color w:val="000000"/>
@@ -267,7 +244,7 @@
           <w:color w:val="000000"/>
           <w:sz w:val="36"/>
           <w:szCs w:val="36"/>
-          <w:lang w:val="en-US" w:eastAsia="es-AR"/>
+          <w:lang w:val="es-ES" w:eastAsia="es-AR"/>
         </w:rPr>
       </w:pPr>
       <w:r>
@@ -277,54 +254,21 @@
           <w:color w:val="000000"/>
           <w:sz w:val="36"/>
           <w:szCs w:val="36"/>
-          <w:lang w:val="en-US" w:eastAsia="es-AR"/>
-        </w:rPr>
-        <w:t>90110</w:t>
-      </w:r>
-      <w:r>
-        <w:rPr>
-          <w:rFonts w:ascii="Arial" w:hAnsi="Arial" w:cs="Arial"/>
-          <w:noProof/>
-          <w:color w:val="000000"/>
-          <w:sz w:val="36"/>
-          <w:szCs w:val="36"/>
-          <w:lang w:val="en-US" w:eastAsia="es-AR"/>
-        </w:rPr>
-        <w:t xml:space="preserve"> </w:t>
-      </w:r>
-      <w:r>
-        <w:rPr>
-          <w:rFonts w:ascii="Arial" w:hAnsi="Arial" w:cs="Arial"/>
-          <w:noProof/>
-          <w:color w:val="000000"/>
-          <w:sz w:val="36"/>
-          <w:szCs w:val="36"/>
-          <w:lang w:val="en-US" w:eastAsia="es-AR"/>
-        </w:rPr>
-        <w:t>–</w:t>
-      </w:r>
-      <w:r>
-        <w:rPr>
-          <w:rFonts w:ascii="Arial" w:hAnsi="Arial" w:cs="Arial"/>
-          <w:noProof/>
-          <w:color w:val="000000"/>
-          <w:sz w:val="36"/>
-          <w:szCs w:val="36"/>
-          <w:lang w:val="en-US" w:eastAsia="es-AR"/>
-        </w:rPr>
-        <w:t xml:space="preserve"> David Marcos (</w:t>
-      </w:r>
-      <w:hyperlink r:id="rId7" w:history="1">
+          <w:lang w:val="es-ES" w:eastAsia="es-AR"/>
+        </w:rPr>
+        <w:t>90110 – David Marcos (</w:t>
+      </w:r>
+      <w:hyperlink r:id="rId6" w:history="1">
         <w:r>
           <w:rPr>
-            <w:rStyle w:val="Hipervnculo"/>
+            <w:rStyle w:val="Hyperlink"/>
             <w:rFonts w:ascii="Arial" w:hAnsi="Arial" w:cs="Arial"/>
             <w:noProof/>
             <w:color w:val="000000"/>
             <w:sz w:val="36"/>
             <w:szCs w:val="36"/>
             <w:u w:val="none"/>
-            <w:lang w:val="en-US" w:eastAsia="es-AR"/>
+            <w:lang w:val="es-ES" w:eastAsia="es-AR"/>
           </w:rPr>
           <w:t>david.mdq89@gmail.com</w:t>
         </w:r>
@@ -336,7 +280,7 @@
           <w:color w:val="000000"/>
           <w:sz w:val="36"/>
           <w:szCs w:val="36"/>
-          <w:lang w:val="en-US" w:eastAsia="es-AR"/>
+          <w:lang w:val="es-ES" w:eastAsia="es-AR"/>
         </w:rPr>
         <w:t>)</w:t>
       </w:r>
@@ -363,10 +307,10 @@
         </w:rPr>
         <w:t>91299 – Diego Meller (</w:t>
       </w:r>
-      <w:hyperlink r:id="rId8" w:history="1">
+      <w:hyperlink r:id="rId7" w:history="1">
         <w:r>
           <w:rPr>
-            <w:rStyle w:val="Hipervnculo"/>
+            <w:rStyle w:val="Hyperlink"/>
             <w:rFonts w:ascii="Arial" w:hAnsi="Arial" w:cs="Arial"/>
             <w:noProof/>
             <w:color w:val="000000"/>
@@ -412,8 +356,16 @@
           <w:szCs w:val="36"/>
           <w:lang w:eastAsia="es-AR"/>
         </w:rPr>
-      </w:pPr>
-      <w:r>
+        <w:sectPr>
+          <w:pgSz w:w="12240" w:h="15840"/>
+          <w:pgMar w:top="1417" w:right="1260" w:bottom="1417" w:left="1260" w:header="708" w:footer="708" w:gutter="0"/>
+          <w:cols w:space="708"/>
+          <w:docGrid w:linePitch="360"/>
+        </w:sectPr>
+      </w:pPr>
+    </w:p>
+    <w:p>
+      <w:pPr>
         <w:rPr>
           <w:rFonts w:ascii="Arial" w:hAnsi="Arial" w:cs="Arial"/>
           <w:b/>
@@ -422,7 +374,16 @@
           <w:szCs w:val="36"/>
           <w:lang w:eastAsia="es-AR"/>
         </w:rPr>
-        <w:lastRenderedPageBreak/>
+      </w:pPr>
+      <w:r>
+        <w:rPr>
+          <w:rFonts w:ascii="Arial" w:hAnsi="Arial" w:cs="Arial"/>
+          <w:b/>
+          <w:noProof/>
+          <w:sz w:val="36"/>
+          <w:szCs w:val="36"/>
+          <w:lang w:eastAsia="es-AR"/>
+        </w:rPr>
         <w:t>Diagrama de clases</w:t>
       </w:r>
     </w:p>
@@ -459,6 +420,12 @@
           <w:szCs w:val="24"/>
         </w:rPr>
       </w:pPr>
+      <w:r>
+        <w:rPr>
+          <w:noProof/>
+          <w:lang w:eastAsia="es-AR"/>
+        </w:rPr>
+      </w:r>
       <w:r>
         <w:rPr>
           <w:rFonts w:ascii="Arial" w:hAnsi="Arial" w:cs="Arial"/>
@@ -485,8 +452,9 @@
             <v:path o:extrusionok="f" gradientshapeok="t" o:connecttype="rect"/>
             <o:lock v:ext="edit" aspectratio="t"/>
           </v:shapetype>
-          <v:shape id="_x0000_i1025" type="#_x0000_t75" style="width:324pt;height:571.8pt">
-            <v:imagedata r:id="rId9" o:title=""/>
+          <v:shape id="_x0000_s1026" type="#_x0000_t75" style="width:570.15pt;height:323.15pt;mso-position-horizontal-relative:char;mso-position-vertical-relative:line">
+            <v:imagedata r:id="rId8" o:title=""/>
+            <w10:anchorlock/>
           </v:shape>
         </w:pict>
       </w:r>
@@ -505,7 +473,7 @@
           <w:sz w:val="24"/>
           <w:szCs w:val="24"/>
         </w:rPr>
-        <w:lastRenderedPageBreak/>
+        <w:br w:type="page"/>
         <w:t>A continuación se puede observar el diagrama de clases completo:</w:t>
       </w:r>
     </w:p>
@@ -519,13 +487,20 @@
       </w:pPr>
       <w:r>
         <w:rPr>
+          <w:noProof/>
+          <w:lang w:eastAsia="es-AR"/>
+        </w:rPr>
+      </w:r>
+      <w:r>
+        <w:rPr>
           <w:rFonts w:ascii="Arial" w:hAnsi="Arial" w:cs="Arial"/>
           <w:sz w:val="24"/>
           <w:szCs w:val="24"/>
         </w:rPr>
         <w:pict>
-          <v:shape id="_x0000_i1026" type="#_x0000_t75" style="width:353.3pt;height:571.8pt">
-            <v:imagedata r:id="rId10" o:title=""/>
+          <v:shape id="_x0000_s1027" type="#_x0000_t75" style="width:568.45pt;height:350.8pt;mso-position-horizontal-relative:char;mso-position-vertical-relative:line">
+            <v:imagedata r:id="rId9" o:title=""/>
+            <w10:anchorlock/>
           </v:shape>
         </w:pict>
       </w:r>
@@ -546,6 +521,12 @@
           <w:sz w:val="24"/>
           <w:szCs w:val="24"/>
         </w:rPr>
+        <w:sectPr>
+          <w:pgSz w:w="15840" w:h="12240" w:orient="landscape"/>
+          <w:pgMar w:top="1259" w:right="1418" w:bottom="1259" w:left="1418" w:header="709" w:footer="709" w:gutter="0"/>
+          <w:cols w:space="708"/>
+          <w:docGrid w:linePitch="360"/>
+        </w:sectPr>
       </w:pPr>
     </w:p>
     <w:p>
@@ -568,7 +549,6 @@
           <w:szCs w:val="36"/>
           <w:lang w:eastAsia="es-AR"/>
         </w:rPr>
-        <w:lastRenderedPageBreak/>
         <w:t>Críticas del trabajo del grupo anterior</w:t>
       </w:r>
     </w:p>
@@ -656,7 +636,6 @@
           <w:lang w:eastAsia="es-AR"/>
         </w:rPr>
       </w:pPr>
-      <w:proofErr w:type="spellStart"/>
       <w:r>
         <w:rPr>
           <w:rFonts w:ascii="Arial" w:hAnsi="Arial" w:cs="Arial"/>
@@ -665,87 +644,16 @@
           <w:szCs w:val="24"/>
           <w:lang w:eastAsia="es-AR"/>
         </w:rPr>
-        <w:t>Container</w:t>
-      </w:r>
-      <w:proofErr w:type="spellEnd"/>
-      <w:r>
-        <w:rPr>
-          <w:rFonts w:ascii="Arial" w:hAnsi="Arial" w:cs="Arial"/>
-          <w:bCs/>
-          <w:sz w:val="24"/>
-          <w:szCs w:val="24"/>
-          <w:lang w:eastAsia="es-AR"/>
-        </w:rPr>
-        <w:t xml:space="preserve"> </w:t>
-      </w:r>
-      <w:proofErr w:type="spellStart"/>
-      <w:r>
-        <w:rPr>
-          <w:rFonts w:ascii="Arial" w:hAnsi="Arial" w:cs="Arial"/>
-          <w:bCs/>
-          <w:sz w:val="24"/>
-          <w:szCs w:val="24"/>
-          <w:lang w:eastAsia="es-AR"/>
-        </w:rPr>
-        <w:t>Pattern</w:t>
-      </w:r>
-      <w:proofErr w:type="spellEnd"/>
-      <w:r>
-        <w:rPr>
-          <w:rFonts w:ascii="Arial" w:hAnsi="Arial" w:cs="Arial"/>
-          <w:bCs/>
-          <w:sz w:val="24"/>
-          <w:szCs w:val="24"/>
-          <w:lang w:eastAsia="es-AR"/>
-        </w:rPr>
-        <w:t xml:space="preserve">: </w:t>
-      </w:r>
-      <w:r>
-        <w:rPr>
-          <w:rFonts w:ascii="Arial" w:hAnsi="Arial" w:cs="Arial"/>
-          <w:sz w:val="24"/>
-          <w:szCs w:val="24"/>
-          <w:lang w:eastAsia="es-AR"/>
-        </w:rPr>
-        <w:t xml:space="preserve">La clase </w:t>
-      </w:r>
-      <w:proofErr w:type="spellStart"/>
-      <w:r>
-        <w:rPr>
-          <w:rFonts w:ascii="Arial" w:hAnsi="Arial" w:cs="Arial"/>
-          <w:sz w:val="24"/>
-          <w:szCs w:val="24"/>
-          <w:lang w:eastAsia="es-AR"/>
-        </w:rPr>
-        <w:t>TestContainer</w:t>
-      </w:r>
-      <w:proofErr w:type="spellEnd"/>
-      <w:r>
-        <w:rPr>
-          <w:rFonts w:ascii="Arial" w:hAnsi="Arial" w:cs="Arial"/>
-          <w:sz w:val="24"/>
-          <w:szCs w:val="24"/>
-          <w:lang w:eastAsia="es-AR"/>
-        </w:rPr>
-        <w:t xml:space="preserve"> es una clase conten</w:t>
-      </w:r>
-      <w:r>
-        <w:rPr>
-          <w:rFonts w:ascii="Arial" w:hAnsi="Arial" w:cs="Arial"/>
-          <w:sz w:val="24"/>
-          <w:szCs w:val="24"/>
-          <w:lang w:eastAsia="es-AR"/>
-        </w:rPr>
-        <w:t xml:space="preserve">edora de la </w:t>
-      </w:r>
-      <w:r>
-        <w:rPr>
-          <w:rFonts w:ascii="Arial" w:hAnsi="Arial" w:cs="Arial"/>
-          <w:sz w:val="24"/>
-          <w:szCs w:val="24"/>
-          <w:lang w:eastAsia="es-AR"/>
-        </w:rPr>
-        <w:t>interfaz Test.</w:t>
+        <w:t xml:space="preserve">Container Pattern: </w:t>
+      </w:r>
+      <w:r>
+        <w:rPr>
+          <w:rFonts w:ascii="Arial" w:hAnsi="Arial" w:cs="Arial"/>
+          <w:sz w:val="24"/>
+          <w:szCs w:val="24"/>
+          <w:lang w:eastAsia="es-AR"/>
+        </w:rPr>
+        <w:t>La clase TestContainer es una clase contenedora de la interfaz Test.</w:t>
       </w:r>
     </w:p>
     <w:p>
@@ -779,7 +687,6 @@
           <w:lang w:eastAsia="es-AR"/>
         </w:rPr>
       </w:pPr>
-      <w:proofErr w:type="spellStart"/>
       <w:r>
         <w:rPr>
           <w:rFonts w:ascii="Arial" w:hAnsi="Arial" w:cs="Arial"/>
@@ -788,127 +695,16 @@
           <w:szCs w:val="24"/>
           <w:lang w:eastAsia="es-AR"/>
         </w:rPr>
-        <w:t>Template</w:t>
-      </w:r>
-      <w:proofErr w:type="spellEnd"/>
-      <w:r>
-        <w:rPr>
-          <w:rFonts w:ascii="Arial" w:hAnsi="Arial" w:cs="Arial"/>
-          <w:bCs/>
-          <w:sz w:val="24"/>
-          <w:szCs w:val="24"/>
-          <w:lang w:eastAsia="es-AR"/>
-        </w:rPr>
-        <w:t xml:space="preserve"> </w:t>
-      </w:r>
-      <w:proofErr w:type="spellStart"/>
-      <w:r>
-        <w:rPr>
-          <w:rFonts w:ascii="Arial" w:hAnsi="Arial" w:cs="Arial"/>
-          <w:bCs/>
-          <w:sz w:val="24"/>
-          <w:szCs w:val="24"/>
-          <w:lang w:eastAsia="es-AR"/>
-        </w:rPr>
-        <w:t>Pattern</w:t>
-      </w:r>
-      <w:proofErr w:type="spellEnd"/>
-      <w:r>
-        <w:rPr>
-          <w:rFonts w:ascii="Arial" w:hAnsi="Arial" w:cs="Arial"/>
-          <w:bCs/>
-          <w:sz w:val="24"/>
-          <w:szCs w:val="24"/>
-          <w:lang w:eastAsia="es-AR"/>
-        </w:rPr>
-        <w:t xml:space="preserve">: </w:t>
-      </w:r>
-      <w:r>
-        <w:rPr>
-          <w:rFonts w:ascii="Arial" w:hAnsi="Arial" w:cs="Arial"/>
-          <w:sz w:val="24"/>
-          <w:szCs w:val="24"/>
-          <w:lang w:eastAsia="es-AR"/>
-        </w:rPr>
-        <w:t xml:space="preserve">La clase abstracta </w:t>
-      </w:r>
-      <w:proofErr w:type="spellStart"/>
-      <w:r>
-        <w:rPr>
-          <w:rFonts w:ascii="Arial" w:hAnsi="Arial" w:cs="Arial"/>
-          <w:sz w:val="24"/>
-          <w:szCs w:val="24"/>
-          <w:lang w:eastAsia="es-AR"/>
-        </w:rPr>
-        <w:t>UnitTest</w:t>
-      </w:r>
-      <w:proofErr w:type="spellEnd"/>
-      <w:r>
-        <w:rPr>
-          <w:rFonts w:ascii="Arial" w:hAnsi="Arial" w:cs="Arial"/>
-          <w:sz w:val="24"/>
-          <w:szCs w:val="24"/>
-          <w:lang w:eastAsia="es-AR"/>
-        </w:rPr>
-        <w:t xml:space="preserve"> le da una implementación al mé</w:t>
-      </w:r>
-      <w:r>
-        <w:rPr>
-          <w:rFonts w:ascii="Arial" w:hAnsi="Arial" w:cs="Arial"/>
-          <w:sz w:val="24"/>
-          <w:szCs w:val="24"/>
-          <w:lang w:eastAsia="es-AR"/>
-        </w:rPr>
-        <w:t xml:space="preserve">todo </w:t>
-      </w:r>
-      <w:proofErr w:type="spellStart"/>
-      <w:proofErr w:type="gramStart"/>
-      <w:r>
-        <w:rPr>
-          <w:rFonts w:ascii="Arial" w:hAnsi="Arial" w:cs="Arial"/>
-          <w:sz w:val="24"/>
-          <w:szCs w:val="24"/>
-          <w:lang w:eastAsia="es-AR"/>
-        </w:rPr>
-        <w:t>run</w:t>
-      </w:r>
-      <w:proofErr w:type="spellEnd"/>
-      <w:r>
-        <w:rPr>
-          <w:rFonts w:ascii="Arial" w:hAnsi="Arial" w:cs="Arial"/>
-          <w:sz w:val="24"/>
-          <w:szCs w:val="24"/>
-          <w:lang w:eastAsia="es-AR"/>
-        </w:rPr>
-        <w:t>(</w:t>
-      </w:r>
-      <w:proofErr w:type="gramEnd"/>
-      <w:r>
-        <w:rPr>
-          <w:rFonts w:ascii="Arial" w:hAnsi="Arial" w:cs="Arial"/>
-          <w:sz w:val="24"/>
-          <w:szCs w:val="24"/>
-          <w:lang w:eastAsia="es-AR"/>
-        </w:rPr>
-        <w:t xml:space="preserve">) de la </w:t>
-      </w:r>
-      <w:r>
-        <w:rPr>
-          <w:rFonts w:ascii="Arial" w:hAnsi="Arial" w:cs="Arial"/>
-          <w:sz w:val="24"/>
-          <w:szCs w:val="24"/>
-          <w:lang w:eastAsia="es-AR"/>
-        </w:rPr>
-        <w:t>interfaz Test</w:t>
-      </w:r>
-      <w:r>
-        <w:rPr>
-          <w:rFonts w:ascii="Arial" w:hAnsi="Arial" w:cs="Arial"/>
-          <w:sz w:val="24"/>
-          <w:szCs w:val="24"/>
-          <w:lang w:eastAsia="es-AR"/>
-        </w:rPr>
-        <w:t>.</w:t>
+        <w:t xml:space="preserve">Template Pattern: </w:t>
+      </w:r>
+      <w:r>
+        <w:rPr>
+          <w:rFonts w:ascii="Arial" w:hAnsi="Arial" w:cs="Arial"/>
+          <w:sz w:val="24"/>
+          <w:szCs w:val="24"/>
+          <w:lang w:eastAsia="es-AR"/>
+        </w:rPr>
+        <w:t>La clase abstracta UnitTest le da una implementación al método run() de la interfaz Test.</w:t>
       </w:r>
     </w:p>
     <w:p>
@@ -942,7 +738,6 @@
           <w:lang w:eastAsia="es-AR"/>
         </w:rPr>
       </w:pPr>
-      <w:proofErr w:type="spellStart"/>
       <w:r>
         <w:rPr>
           <w:rFonts w:ascii="Arial" w:hAnsi="Arial" w:cs="Arial"/>
@@ -951,78 +746,16 @@
           <w:szCs w:val="24"/>
           <w:lang w:eastAsia="es-AR"/>
         </w:rPr>
-        <w:t>Strategy</w:t>
-      </w:r>
-      <w:proofErr w:type="spellEnd"/>
-      <w:r>
-        <w:rPr>
-          <w:rFonts w:ascii="Arial" w:hAnsi="Arial" w:cs="Arial"/>
-          <w:bCs/>
-          <w:sz w:val="24"/>
-          <w:szCs w:val="24"/>
-          <w:lang w:eastAsia="es-AR"/>
-        </w:rPr>
-        <w:t xml:space="preserve"> </w:t>
-      </w:r>
-      <w:proofErr w:type="spellStart"/>
-      <w:r>
-        <w:rPr>
-          <w:rFonts w:ascii="Arial" w:hAnsi="Arial" w:cs="Arial"/>
-          <w:bCs/>
-          <w:sz w:val="24"/>
-          <w:szCs w:val="24"/>
-          <w:lang w:eastAsia="es-AR"/>
-        </w:rPr>
-        <w:t>Pattern</w:t>
-      </w:r>
-      <w:proofErr w:type="spellEnd"/>
-      <w:r>
-        <w:rPr>
-          <w:rFonts w:ascii="Arial" w:hAnsi="Arial" w:cs="Arial"/>
-          <w:bCs/>
-          <w:sz w:val="24"/>
-          <w:szCs w:val="24"/>
-          <w:lang w:eastAsia="es-AR"/>
-        </w:rPr>
-        <w:t xml:space="preserve">: </w:t>
-      </w:r>
-      <w:r>
-        <w:rPr>
-          <w:rFonts w:ascii="Arial" w:hAnsi="Arial" w:cs="Arial"/>
-          <w:sz w:val="24"/>
-          <w:szCs w:val="24"/>
-          <w:lang w:eastAsia="es-AR"/>
-        </w:rPr>
-        <w:t xml:space="preserve">Hay varios </w:t>
-      </w:r>
-      <w:proofErr w:type="spellStart"/>
-      <w:r>
-        <w:rPr>
-          <w:rFonts w:ascii="Arial" w:hAnsi="Arial" w:cs="Arial"/>
-          <w:sz w:val="24"/>
-          <w:szCs w:val="24"/>
-          <w:lang w:eastAsia="es-AR"/>
-        </w:rPr>
-        <w:t>strategy</w:t>
-      </w:r>
-      <w:proofErr w:type="spellEnd"/>
-      <w:r>
-        <w:rPr>
-          <w:rFonts w:ascii="Arial" w:hAnsi="Arial" w:cs="Arial"/>
-          <w:sz w:val="24"/>
-          <w:szCs w:val="24"/>
-          <w:lang w:eastAsia="es-AR"/>
-        </w:rPr>
-        <w:t xml:space="preserve"> </w:t>
-      </w:r>
-      <w:r>
-        <w:rPr>
-          <w:rFonts w:ascii="Arial" w:hAnsi="Arial" w:cs="Arial"/>
-          <w:sz w:val="24"/>
-          <w:szCs w:val="24"/>
-          <w:lang w:eastAsia="es-AR"/>
-        </w:rPr>
-        <w:t>como por ejemplo la estrategia para generar un reporte.</w:t>
+        <w:t xml:space="preserve">Strategy Pattern: </w:t>
+      </w:r>
+      <w:r>
+        <w:rPr>
+          <w:rFonts w:ascii="Arial" w:hAnsi="Arial" w:cs="Arial"/>
+          <w:sz w:val="24"/>
+          <w:szCs w:val="24"/>
+          <w:lang w:eastAsia="es-AR"/>
+        </w:rPr>
+        <w:t>Hay varios strategy como por ejemplo la estrategia para generar un reporte.</w:t>
       </w:r>
     </w:p>
     <w:p>
@@ -1057,7 +790,6 @@
           <w:lang w:eastAsia="es-AR"/>
         </w:rPr>
       </w:pPr>
-      <w:proofErr w:type="spellStart"/>
       <w:r>
         <w:rPr>
           <w:rFonts w:ascii="Arial" w:hAnsi="Arial" w:cs="Arial"/>
@@ -1066,50 +798,7 @@
           <w:szCs w:val="24"/>
           <w:lang w:eastAsia="es-AR"/>
         </w:rPr>
-        <w:t>Builder</w:t>
-      </w:r>
-      <w:proofErr w:type="spellEnd"/>
-      <w:r>
-        <w:rPr>
-          <w:rFonts w:ascii="Arial" w:hAnsi="Arial" w:cs="Arial"/>
-          <w:bCs/>
-          <w:sz w:val="24"/>
-          <w:szCs w:val="24"/>
-          <w:lang w:eastAsia="es-AR"/>
-        </w:rPr>
-        <w:t xml:space="preserve"> </w:t>
-      </w:r>
-      <w:proofErr w:type="spellStart"/>
-      <w:r>
-        <w:rPr>
-          <w:rFonts w:ascii="Arial" w:hAnsi="Arial" w:cs="Arial"/>
-          <w:bCs/>
-          <w:sz w:val="24"/>
-          <w:szCs w:val="24"/>
-          <w:lang w:eastAsia="es-AR"/>
-        </w:rPr>
-        <w:t>Pattern</w:t>
-      </w:r>
-      <w:proofErr w:type="spellEnd"/>
-      <w:r>
-        <w:rPr>
-          <w:rFonts w:ascii="Arial" w:hAnsi="Arial" w:cs="Arial"/>
-          <w:bCs/>
-          <w:sz w:val="24"/>
-          <w:szCs w:val="24"/>
-          <w:lang w:eastAsia="es-AR"/>
-        </w:rPr>
-        <w:t>:</w:t>
-      </w:r>
-      <w:r>
-        <w:rPr>
-          <w:rFonts w:ascii="Arial" w:hAnsi="Arial" w:cs="Arial"/>
-          <w:bCs/>
-          <w:sz w:val="24"/>
-          <w:szCs w:val="24"/>
-          <w:lang w:eastAsia="es-AR"/>
-        </w:rPr>
-        <w:t xml:space="preserve"> Se usa este patrón para generar las diferentes partes que se asocian con un reporte.</w:t>
+        <w:t>Builder Pattern: Se usa este patrón para generar las diferentes partes que se asocian con un reporte.</w:t>
       </w:r>
     </w:p>
     <w:p>
@@ -1170,27 +859,7 @@
           <w:szCs w:val="24"/>
           <w:lang w:eastAsia="es-AR"/>
         </w:rPr>
-        <w:t xml:space="preserve">El código está muy bien detallado, utilizan un único idioma correctamente. Al principio nos costó encontrar como funcionaba el programa ya que no había un paquete de utilización previo pero luego de investigar </w:t>
-      </w:r>
-      <w:r>
-        <w:rPr>
-          <w:rFonts w:ascii="Arial" w:hAnsi="Arial" w:cs="Arial"/>
-          <w:noProof/>
-          <w:sz w:val="24"/>
-          <w:szCs w:val="24"/>
-          <w:lang w:eastAsia="es-AR"/>
-        </w:rPr>
-        <w:t xml:space="preserve">más detalladamente </w:t>
-      </w:r>
-      <w:r>
-        <w:rPr>
-          <w:rFonts w:ascii="Arial" w:hAnsi="Arial" w:cs="Arial"/>
-          <w:noProof/>
-          <w:sz w:val="24"/>
-          <w:szCs w:val="24"/>
-          <w:lang w:eastAsia="es-AR"/>
-        </w:rPr>
-        <w:t>el código lo hemos encontrado sin problemas.</w:t>
+        <w:t>El código está muy bien detallado, utilizan un único idioma correctamente. Al principio nos costó encontrar como funcionaba el programa ya que no había un paquete de utilización previo pero luego de investigar más detalladamente el código lo hemos encontrado sin problemas.</w:t>
       </w:r>
     </w:p>
     <w:p>
@@ -1294,87 +963,7 @@
           <w:szCs w:val="24"/>
           <w:lang w:eastAsia="es-AR"/>
         </w:rPr>
-        <w:t xml:space="preserve">se deben seguir los siguientes pasos: crear una instancia de </w:t>
-      </w:r>
-      <w:proofErr w:type="spellStart"/>
-      <w:r>
-        <w:rPr>
-          <w:rFonts w:ascii="Arial" w:hAnsi="Arial" w:cs="Arial"/>
-          <w:sz w:val="24"/>
-          <w:szCs w:val="24"/>
-          <w:lang w:eastAsia="es-AR"/>
-        </w:rPr>
-        <w:t>Unit</w:t>
-      </w:r>
-      <w:proofErr w:type="spellEnd"/>
-      <w:r>
-        <w:rPr>
-          <w:rFonts w:ascii="Arial" w:hAnsi="Arial" w:cs="Arial"/>
-          <w:sz w:val="24"/>
-          <w:szCs w:val="24"/>
-          <w:lang w:eastAsia="es-AR"/>
-        </w:rPr>
-        <w:t xml:space="preserve"> Test, </w:t>
-      </w:r>
-      <w:proofErr w:type="spellStart"/>
-      <w:r>
-        <w:rPr>
-          <w:rFonts w:ascii="Arial" w:hAnsi="Arial" w:cs="Arial"/>
-          <w:sz w:val="24"/>
-          <w:szCs w:val="24"/>
-          <w:lang w:eastAsia="es-AR"/>
-        </w:rPr>
-        <w:t>sobreescribir</w:t>
-      </w:r>
-      <w:proofErr w:type="spellEnd"/>
-      <w:r>
-        <w:rPr>
-          <w:rFonts w:ascii="Arial" w:hAnsi="Arial" w:cs="Arial"/>
-          <w:sz w:val="24"/>
-          <w:szCs w:val="24"/>
-          <w:lang w:eastAsia="es-AR"/>
-        </w:rPr>
-        <w:t xml:space="preserve"> el método test, y luego para evaluar algún valor se deben utilizar los </w:t>
-      </w:r>
-      <w:proofErr w:type="spellStart"/>
-      <w:r>
-        <w:rPr>
-          <w:rFonts w:ascii="Arial" w:hAnsi="Arial" w:cs="Arial"/>
-          <w:sz w:val="24"/>
-          <w:szCs w:val="24"/>
-          <w:lang w:eastAsia="es-AR"/>
-        </w:rPr>
-        <w:t>Asserts</w:t>
-      </w:r>
-      <w:proofErr w:type="spellEnd"/>
-      <w:r>
-        <w:rPr>
-          <w:rFonts w:ascii="Arial" w:hAnsi="Arial" w:cs="Arial"/>
-          <w:sz w:val="24"/>
-          <w:szCs w:val="24"/>
-          <w:lang w:eastAsia="es-AR"/>
-        </w:rPr>
-        <w:t xml:space="preserve"> provistos por el </w:t>
-      </w:r>
-      <w:proofErr w:type="spellStart"/>
-      <w:r>
-        <w:rPr>
-          <w:rFonts w:ascii="Arial" w:hAnsi="Arial" w:cs="Arial"/>
-          <w:sz w:val="24"/>
-          <w:szCs w:val="24"/>
-          <w:lang w:eastAsia="es-AR"/>
-        </w:rPr>
-        <w:t>framework</w:t>
-      </w:r>
-      <w:proofErr w:type="spellEnd"/>
-      <w:r>
-        <w:rPr>
-          <w:rFonts w:ascii="Arial" w:hAnsi="Arial" w:cs="Arial"/>
-          <w:sz w:val="24"/>
-          <w:szCs w:val="24"/>
-          <w:lang w:eastAsia="es-AR"/>
-        </w:rPr>
-        <w:t>.</w:t>
+        <w:t>se deben seguir los siguientes pasos: crear una instancia de Unit Test, sobreescribir el método test, y luego para evaluar algún valor se deben utilizar los Asserts provistos por el framework.</w:t>
       </w:r>
     </w:p>
     <w:p>
@@ -1446,10 +1035,45 @@
           <w:szCs w:val="24"/>
         </w:rPr>
       </w:pPr>
+      <w:r>
+        <w:rPr>
+          <w:rFonts w:ascii="Arial" w:hAnsi="Arial" w:cs="Arial"/>
+          <w:sz w:val="24"/>
+          <w:szCs w:val="24"/>
+        </w:rPr>
+        <w:t>Como herramientas utilizaron JavaX con JAXB para realizar el XML de los reportes, esto nos parecio innecesario ya que con otras herramientas y una implementación mas simple se podría haber hecho lo mismo, ademas de que esta implementación hace que la aplicación tenga warnings del tipo “</w:t>
+      </w:r>
+      <w:r>
+        <w:rPr>
+          <w:rFonts w:ascii="Segoe UI" w:hAnsi="Segoe UI" w:cs="Segoe UI"/>
+          <w:i/>
+          <w:sz w:val="18"/>
+          <w:szCs w:val="18"/>
+          <w:lang w:val="es-ES" w:eastAsia="es-ES"/>
+        </w:rPr>
+        <w:t>Access restriction: The type JAXBContext is not accessible due to restriction on required library C:\Program Files\Java\jre7\lib\rt.jar</w:t>
+      </w:r>
+      <w:r>
+        <w:rPr>
+          <w:rFonts w:ascii="Segoe UI" w:hAnsi="Segoe UI" w:cs="Segoe UI"/>
+          <w:sz w:val="18"/>
+          <w:szCs w:val="18"/>
+          <w:lang w:val="es-ES" w:eastAsia="es-ES"/>
+        </w:rPr>
+        <w:t>”</w:t>
+      </w:r>
+      <w:r>
+        <w:rPr>
+          <w:rFonts w:ascii="Arial" w:hAnsi="Arial" w:cs="Arial"/>
+          <w:sz w:val="24"/>
+          <w:szCs w:val="24"/>
+        </w:rPr>
+        <w:t>.</w:t>
+      </w:r>
     </w:p>
     <w:sectPr>
       <w:pgSz w:w="12240" w:h="15840"/>
-      <w:pgMar w:top="1417" w:right="1260" w:bottom="1417" w:left="1260" w:header="708" w:footer="708" w:gutter="0"/>
+      <w:pgMar w:top="540" w:right="1259" w:bottom="899" w:left="1259" w:header="709" w:footer="709" w:gutter="0"/>
       <w:cols w:space="708"/>
       <w:docGrid w:linePitch="360"/>
     </w:sectPr>
@@ -1458,7 +1082,7 @@
 </file>
 
 <file path=word/numbering.xml><?xml version="1.0" encoding="utf-8"?>
-<w:numbering xmlns:wpc="http://schemas.microsoft.com/office/word/2010/wordprocessingCanvas" xmlns:mc="http://schemas.openxmlformats.org/markup-compatibility/2006" xmlns:o="urn:schemas-microsoft-com:office:office" xmlns:r="http://schemas.openxmlformats.org/officeDocument/2006/relationships" xmlns:m="http://schemas.openxmlformats.org/officeDocument/2006/math" xmlns:v="urn:schemas-microsoft-com:vml" xmlns:wp14="http://schemas.microsoft.com/office/word/2010/wordprocessingDrawing" xmlns:wp="http://schemas.openxmlformats.org/drawingml/2006/wordprocessingDrawing" xmlns:w10="urn:schemas-microsoft-com:office:word" xmlns:w="http://schemas.openxmlformats.org/wordprocessingml/2006/main" xmlns:w14="http://schemas.microsoft.com/office/word/2010/wordml" xmlns:wpg="http://schemas.microsoft.com/office/word/2010/wordprocessingGroup" xmlns:wpi="http://schemas.microsoft.com/office/word/2010/wordprocessingInk" xmlns:wne="http://schemas.microsoft.com/office/word/2006/wordml" xmlns:wps="http://schemas.microsoft.com/office/word/2010/wordprocessingShape" mc:Ignorable="w14 wp14">
+<w:numbering xmlns:ve="http://schemas.openxmlformats.org/markup-compatibility/2006" xmlns:o="urn:schemas-microsoft-com:office:office" xmlns:r="http://schemas.openxmlformats.org/officeDocument/2006/relationships" xmlns:m="http://schemas.openxmlformats.org/officeDocument/2006/math" xmlns:v="urn:schemas-microsoft-com:vml" xmlns:wp="http://schemas.openxmlformats.org/drawingml/2006/wordprocessingDrawing" xmlns:w10="urn:schemas-microsoft-com:office:word" xmlns:w="http://schemas.openxmlformats.org/wordprocessingml/2006/main" xmlns:wne="http://schemas.microsoft.com/office/word/2006/wordml">
   <w:abstractNum w:abstractNumId="0">
     <w:nsid w:val="17BB23AF"/>
     <w:multiLevelType w:val="hybridMultilevel"/>
@@ -1484,7 +1108,7 @@
         <w:ind w:left="1440" w:hanging="360"/>
       </w:pPr>
       <w:rPr>
-        <w:rFonts w:ascii="Courier New" w:hAnsi="Courier New" w:cs="Courier New" w:hint="default"/>
+        <w:rFonts w:ascii="Courier New" w:hAnsi="Courier New" w:hint="default"/>
       </w:rPr>
     </w:lvl>
     <w:lvl w:ilvl="2" w:tplc="2C0A0005" w:tentative="1">
@@ -1520,7 +1144,7 @@
         <w:ind w:left="3600" w:hanging="360"/>
       </w:pPr>
       <w:rPr>
-        <w:rFonts w:ascii="Courier New" w:hAnsi="Courier New" w:cs="Courier New" w:hint="default"/>
+        <w:rFonts w:ascii="Courier New" w:hAnsi="Courier New" w:hint="default"/>
       </w:rPr>
     </w:lvl>
     <w:lvl w:ilvl="5" w:tplc="2C0A0005" w:tentative="1">
@@ -1556,7 +1180,7 @@
         <w:ind w:left="5760" w:hanging="360"/>
       </w:pPr>
       <w:rPr>
-        <w:rFonts w:ascii="Courier New" w:hAnsi="Courier New" w:cs="Courier New" w:hint="default"/>
+        <w:rFonts w:ascii="Courier New" w:hAnsi="Courier New" w:hint="default"/>
       </w:rPr>
     </w:lvl>
     <w:lvl w:ilvl="8" w:tplc="2C0A0005" w:tentative="1">
@@ -1584,7 +1208,7 @@
         <w:ind w:left="720" w:hanging="360"/>
       </w:pPr>
       <w:rPr>
-        <w:rFonts w:ascii="Arial" w:eastAsia="Calibri" w:hAnsi="Arial" w:cs="Arial" w:hint="default"/>
+        <w:rFonts w:ascii="Arial" w:eastAsia="Times New Roman" w:hAnsi="Arial" w:hint="default"/>
       </w:rPr>
     </w:lvl>
     <w:lvl w:ilvl="1" w:tplc="2C0A0003" w:tentative="1">
@@ -1596,7 +1220,7 @@
         <w:ind w:left="1440" w:hanging="360"/>
       </w:pPr>
       <w:rPr>
-        <w:rFonts w:ascii="Courier New" w:hAnsi="Courier New" w:cs="Courier New" w:hint="default"/>
+        <w:rFonts w:ascii="Courier New" w:hAnsi="Courier New" w:hint="default"/>
       </w:rPr>
     </w:lvl>
     <w:lvl w:ilvl="2" w:tplc="2C0A0005" w:tentative="1">
@@ -1632,7 +1256,7 @@
         <w:ind w:left="3600" w:hanging="360"/>
       </w:pPr>
       <w:rPr>
-        <w:rFonts w:ascii="Courier New" w:hAnsi="Courier New" w:cs="Courier New" w:hint="default"/>
+        <w:rFonts w:ascii="Courier New" w:hAnsi="Courier New" w:hint="default"/>
       </w:rPr>
     </w:lvl>
     <w:lvl w:ilvl="5" w:tplc="2C0A0005" w:tentative="1">
@@ -1668,7 +1292,7 @@
         <w:ind w:left="5760" w:hanging="360"/>
       </w:pPr>
       <w:rPr>
-        <w:rFonts w:ascii="Courier New" w:hAnsi="Courier New" w:cs="Courier New" w:hint="default"/>
+        <w:rFonts w:ascii="Courier New" w:hAnsi="Courier New" w:hint="default"/>
       </w:rPr>
     </w:lvl>
     <w:lvl w:ilvl="8" w:tplc="2C0A0005" w:tentative="1">
@@ -1694,11 +1318,13 @@
 </file>
 
 <file path=word/styles.xml><?xml version="1.0" encoding="utf-8"?>
-<w:styles xmlns:mc="http://schemas.openxmlformats.org/markup-compatibility/2006" xmlns:r="http://schemas.openxmlformats.org/officeDocument/2006/relationships" xmlns:w="http://schemas.openxmlformats.org/wordprocessingml/2006/main" xmlns:w14="http://schemas.microsoft.com/office/word/2010/wordml" mc:Ignorable="w14">
+<w:styles xmlns:r="http://schemas.openxmlformats.org/officeDocument/2006/relationships" xmlns:w="http://schemas.openxmlformats.org/wordprocessingml/2006/main">
   <w:docDefaults>
     <w:rPrDefault>
       <w:rPr>
         <w:rFonts w:ascii="Calibri" w:eastAsia="Calibri" w:hAnsi="Calibri" w:cs="Times New Roman"/>
+        <w:sz w:val="22"/>
+        <w:szCs w:val="22"/>
         <w:lang w:val="es-AR" w:eastAsia="es-AR" w:bidi="ar-SA"/>
       </w:rPr>
     </w:rPrDefault>
@@ -1851,22 +1477,20 @@
       <w:spacing w:after="200" w:line="276" w:lineRule="auto"/>
     </w:pPr>
     <w:rPr>
-      <w:sz w:val="22"/>
-      <w:szCs w:val="22"/>
       <w:lang w:eastAsia="en-US"/>
     </w:rPr>
   </w:style>
-  <w:style w:type="character" w:default="1" w:styleId="Fuentedeprrafopredeter">
+  <w:style w:type="character" w:default="1" w:styleId="DefaultParagraphFont">
     <w:name w:val="Default Paragraph Font"/>
-    <w:uiPriority w:val="1"/>
+    <w:uiPriority w:val="99"/>
     <w:semiHidden/>
-    <w:unhideWhenUsed/>
   </w:style>
-  <w:style w:type="table" w:default="1" w:styleId="Tablanormal">
+  <w:style w:type="table" w:default="1" w:styleId="TableNormal">
     <w:name w:val="Normal Table"/>
     <w:uiPriority w:val="99"/>
     <w:semiHidden/>
     <w:unhideWhenUsed/>
+    <w:qFormat/>
     <w:tblPr>
       <w:tblInd w:w="0" w:type="dxa"/>
       <w:tblCellMar>
@@ -1877,16 +1501,16 @@
       </w:tblCellMar>
     </w:tblPr>
   </w:style>
-  <w:style w:type="numbering" w:default="1" w:styleId="Sinlista">
+  <w:style w:type="numbering" w:default="1" w:styleId="NoList">
     <w:name w:val="No List"/>
     <w:uiPriority w:val="99"/>
     <w:semiHidden/>
     <w:unhideWhenUsed/>
   </w:style>
-  <w:style w:type="paragraph" w:styleId="Textodeglobo">
+  <w:style w:type="paragraph" w:styleId="BalloonText">
     <w:name w:val="Balloon Text"/>
     <w:basedOn w:val="Normal"/>
-    <w:link w:val="TextodegloboCar"/>
+    <w:link w:val="BalloonTextChar"/>
     <w:uiPriority w:val="99"/>
     <w:semiHidden/>
     <w:rsid w:val="00626FE3"/>
@@ -1894,26 +1518,28 @@
       <w:spacing w:after="0" w:line="240" w:lineRule="auto"/>
     </w:pPr>
     <w:rPr>
-      <w:rFonts w:ascii="Tahoma" w:hAnsi="Tahoma" w:cs="Tahoma"/>
+      <w:rFonts w:ascii="Tahoma" w:hAnsi="Tahoma"/>
       <w:sz w:val="16"/>
       <w:szCs w:val="16"/>
+      <w:lang w:eastAsia="es-ES"/>
     </w:rPr>
   </w:style>
-  <w:style w:type="character" w:customStyle="1" w:styleId="TextodegloboCar">
-    <w:name w:val="Texto de globo Car"/>
-    <w:link w:val="Textodeglobo"/>
+  <w:style w:type="character" w:customStyle="1" w:styleId="BalloonTextChar">
+    <w:name w:val="Balloon Text Char"/>
+    <w:basedOn w:val="DefaultParagraphFont"/>
+    <w:link w:val="BalloonText"/>
     <w:uiPriority w:val="99"/>
     <w:semiHidden/>
     <w:locked/>
     <w:rsid w:val="00626FE3"/>
     <w:rPr>
-      <w:rFonts w:ascii="Tahoma" w:hAnsi="Tahoma" w:cs="Tahoma"/>
+      <w:rFonts w:ascii="Tahoma" w:hAnsi="Tahoma"/>
       <w:sz w:val="16"/>
-      <w:szCs w:val="16"/>
     </w:rPr>
   </w:style>
-  <w:style w:type="character" w:styleId="Hipervnculo">
+  <w:style w:type="character" w:styleId="Hyperlink">
     <w:name w:val="Hyperlink"/>
+    <w:basedOn w:val="DefaultParagraphFont"/>
     <w:uiPriority w:val="99"/>
     <w:rsid w:val="00CB1C5E"/>
     <w:rPr>
@@ -1921,196 +1547,6 @@
       <w:color w:val="0000FF"/>
       <w:u w:val="single"/>
     </w:rPr>
-  </w:style>
-</w:styles>
-</file>
-
-<file path=word/stylesWithEffects.xml><?xml version="1.0" encoding="utf-8"?>
-<w:styles xmlns:wpc="http://schemas.microsoft.com/office/word/2010/wordprocessingCanvas" xmlns:mc="http://schemas.openxmlformats.org/markup-compatibility/2006" xmlns:o="urn:schemas-microsoft-com:office:office" xmlns:r="http://schemas.openxmlformats.org/officeDocument/2006/relationships" xmlns:m="http://schemas.openxmlformats.org/officeDocument/2006/math" xmlns:v="urn:schemas-microsoft-com:vml" xmlns:wp14="http://schemas.microsoft.com/office/word/2010/wordprocessingDrawing" xmlns:wp="http://schemas.openxmlformats.org/drawingml/2006/wordprocessingDrawing" xmlns:w10="urn:schemas-microsoft-com:office:word" xmlns:w="http://schemas.openxmlformats.org/wordprocessingml/2006/main" xmlns:w14="http://schemas.microsoft.com/office/word/2010/wordml" xmlns:wpg="http://schemas.microsoft.com/office/word/2010/wordprocessingGroup" xmlns:wpi="http://schemas.microsoft.com/office/word/2010/wordprocessingInk" xmlns:wne="http://schemas.microsoft.com/office/word/2006/wordml" xmlns:wps="http://schemas.microsoft.com/office/word/2010/wordprocessingShape" mc:Ignorable="w14 wp14">
-  <w:docDefaults>
-    <w:rPrDefault>
-      <w:rPr>
-        <w:rFonts w:asciiTheme="minorHAnsi" w:eastAsiaTheme="minorEastAsia" w:hAnsiTheme="minorHAnsi" w:cstheme="minorBidi"/>
-        <w:sz w:val="22"/>
-        <w:szCs w:val="22"/>
-        <w:lang w:val="es-AR" w:eastAsia="es-AR" w:bidi="ar-SA"/>
-      </w:rPr>
-    </w:rPrDefault>
-    <w:pPrDefault>
-      <w:pPr>
-        <w:spacing w:after="200" w:line="276" w:lineRule="auto"/>
-      </w:pPr>
-    </w:pPrDefault>
-  </w:docDefaults>
-  <w:latentStyles w:defLockedState="0" w:defUIPriority="99" w:defSemiHidden="1" w:defUnhideWhenUsed="1" w:defQFormat="0" w:count="267">
-    <w:lsdException w:name="Normal" w:semiHidden="0" w:uiPriority="0" w:unhideWhenUsed="0" w:qFormat="1"/>
-    <w:lsdException w:name="heading 1" w:semiHidden="0" w:uiPriority="9" w:unhideWhenUsed="0" w:qFormat="1"/>
-    <w:lsdException w:name="heading 2" w:uiPriority="9" w:qFormat="1"/>
-    <w:lsdException w:name="heading 3" w:uiPriority="9" w:qFormat="1"/>
-    <w:lsdException w:name="heading 4" w:uiPriority="9" w:qFormat="1"/>
-    <w:lsdException w:name="heading 5" w:uiPriority="9" w:qFormat="1"/>
-    <w:lsdException w:name="heading 6" w:uiPriority="9" w:qFormat="1"/>
-    <w:lsdException w:name="heading 7" w:uiPriority="9" w:qFormat="1"/>
-    <w:lsdException w:name="heading 8" w:uiPriority="9" w:qFormat="1"/>
-    <w:lsdException w:name="heading 9" w:uiPriority="9" w:qFormat="1"/>
-    <w:lsdException w:name="toc 1" w:uiPriority="39"/>
-    <w:lsdException w:name="toc 2" w:uiPriority="39"/>
-    <w:lsdException w:name="toc 3" w:uiPriority="39"/>
-    <w:lsdException w:name="toc 4" w:uiPriority="39"/>
-    <w:lsdException w:name="toc 5" w:uiPriority="39"/>
-    <w:lsdException w:name="toc 6" w:uiPriority="39"/>
-    <w:lsdException w:name="toc 7" w:uiPriority="39"/>
-    <w:lsdException w:name="toc 8" w:uiPriority="39"/>
-    <w:lsdException w:name="toc 9" w:uiPriority="39"/>
-    <w:lsdException w:name="caption" w:uiPriority="35" w:qFormat="1"/>
-    <w:lsdException w:name="Title" w:semiHidden="0" w:uiPriority="10" w:unhideWhenUsed="0" w:qFormat="1"/>
-    <w:lsdException w:name="Default Paragraph Font" w:uiPriority="1"/>
-    <w:lsdException w:name="Subtitle" w:semiHidden="0" w:uiPriority="11" w:unhideWhenUsed="0" w:qFormat="1"/>
-    <w:lsdException w:name="Strong" w:semiHidden="0" w:uiPriority="22" w:unhideWhenUsed="0" w:qFormat="1"/>
-    <w:lsdException w:name="Emphasis" w:semiHidden="0" w:uiPriority="20" w:unhideWhenUsed="0" w:qFormat="1"/>
-    <w:lsdException w:name="Table Grid" w:semiHidden="0" w:uiPriority="59" w:unhideWhenUsed="0"/>
-    <w:lsdException w:name="Placeholder Text" w:unhideWhenUsed="0"/>
-    <w:lsdException w:name="No Spacing" w:semiHidden="0" w:uiPriority="1" w:unhideWhenUsed="0" w:qFormat="1"/>
-    <w:lsdException w:name="Light Shading" w:semiHidden="0" w:uiPriority="60" w:unhideWhenUsed="0"/>
-    <w:lsdException w:name="Light List" w:semiHidden="0" w:uiPriority="61" w:unhideWhenUsed="0"/>
-    <w:lsdException w:name="Light Grid" w:semiHidden="0" w:uiPriority="62" w:unhideWhenUsed="0"/>
-    <w:lsdException w:name="Medium Shading 1" w:semiHidden="0" w:uiPriority="63" w:unhideWhenUsed="0"/>
-    <w:lsdException w:name="Medium Shading 2" w:semiHidden="0" w:uiPriority="64" w:unhideWhenUsed="0"/>
-    <w:lsdException w:name="Medium List 1" w:semiHidden="0" w:uiPriority="65" w:unhideWhenUsed="0"/>
-    <w:lsdException w:name="Medium List 2" w:semiHidden="0" w:uiPriority="66" w:unhideWhenUsed="0"/>
-    <w:lsdException w:name="Medium Grid 1" w:semiHidden="0" w:uiPriority="67" w:unhideWhenUsed="0"/>
-    <w:lsdException w:name="Medium Grid 2" w:semiHidden="0" w:uiPriority="68" w:unhideWhenUsed="0"/>
-    <w:lsdException w:name="Medium Grid 3" w:semiHidden="0" w:uiPriority="69" w:unhideWhenUsed="0"/>
-    <w:lsdException w:name="Dark List" w:semiHidden="0" w:uiPriority="70" w:unhideWhenUsed="0"/>
-    <w:lsdException w:name="Colorful Shading" w:semiHidden="0" w:uiPriority="71" w:unhideWhenUsed="0"/>
-    <w:lsdException w:name="Colorful List" w:semiHidden="0" w:uiPriority="72" w:unhideWhenUsed="0"/>
-    <w:lsdException w:name="Colorful Grid" w:semiHidden="0" w:uiPriority="73" w:unhideWhenUsed="0"/>
-    <w:lsdException w:name="Light Shading Accent 1" w:semiHidden="0" w:uiPriority="60" w:unhideWhenUsed="0"/>
-    <w:lsdException w:name="Light List Accent 1" w:semiHidden="0" w:uiPriority="61" w:unhideWhenUsed="0"/>
-    <w:lsdException w:name="Light Grid Accent 1" w:semiHidden="0" w:uiPriority="62" w:unhideWhenUsed="0"/>
-    <w:lsdException w:name="Medium Shading 1 Accent 1" w:semiHidden="0" w:uiPriority="63" w:unhideWhenUsed="0"/>
-    <w:lsdException w:name="Medium Shading 2 Accent 1" w:semiHidden="0" w:uiPriority="64" w:unhideWhenUsed="0"/>
-    <w:lsdException w:name="Medium List 1 Accent 1" w:semiHidden="0" w:uiPriority="65" w:unhideWhenUsed="0"/>
-    <w:lsdException w:name="Revision" w:unhideWhenUsed="0"/>
-    <w:lsdException w:name="List Paragraph" w:semiHidden="0" w:uiPriority="34" w:unhideWhenUsed="0" w:qFormat="1"/>
-    <w:lsdException w:name="Quote" w:semiHidden="0" w:uiPriority="29" w:unhideWhenUsed="0" w:qFormat="1"/>
-    <w:lsdException w:name="Intense Quote" w:semiHidden="0" w:uiPriority="30" w:unhideWhenUsed="0" w:qFormat="1"/>
-    <w:lsdException w:name="Medium List 2 Accent 1" w:semiHidden="0" w:uiPriority="66" w:unhideWhenUsed="0"/>
-    <w:lsdException w:name="Medium Grid 1 Accent 1" w:semiHidden="0" w:uiPriority="67" w:unhideWhenUsed="0"/>
-    <w:lsdException w:name="Medium Grid 2 Accent 1" w:semiHidden="0" w:uiPriority="68" w:unhideWhenUsed="0"/>
-    <w:lsdException w:name="Medium Grid 3 Accent 1" w:semiHidden="0" w:uiPriority="69" w:unhideWhenUsed="0"/>
-    <w:lsdException w:name="Dark List Accent 1" w:semiHidden="0" w:uiPriority="70" w:unhideWhenUsed="0"/>
-    <w:lsdException w:name="Colorful Shading Accent 1" w:semiHidden="0" w:uiPriority="71" w:unhideWhenUsed="0"/>
-    <w:lsdException w:name="Colorful List Accent 1" w:semiHidden="0" w:uiPriority="72" w:unhideWhenUsed="0"/>
-    <w:lsdException w:name="Colorful Grid Accent 1" w:semiHidden="0" w:uiPriority="73" w:unhideWhenUsed="0"/>
-    <w:lsdException w:name="Light Shading Accent 2" w:semiHidden="0" w:uiPriority="60" w:unhideWhenUsed="0"/>
-    <w:lsdException w:name="Light List Accent 2" w:semiHidden="0" w:uiPriority="61" w:unhideWhenUsed="0"/>
-    <w:lsdException w:name="Light Grid Accent 2" w:semiHidden="0" w:uiPriority="62" w:unhideWhenUsed="0"/>
-    <w:lsdException w:name="Medium Shading 1 Accent 2" w:semiHidden="0" w:uiPriority="63" w:unhideWhenUsed="0"/>
-    <w:lsdException w:name="Medium Shading 2 Accent 2" w:semiHidden="0" w:uiPriority="64" w:unhideWhenUsed="0"/>
-    <w:lsdException w:name="Medium List 1 Accent 2" w:semiHidden="0" w:uiPriority="65" w:unhideWhenUsed="0"/>
-    <w:lsdException w:name="Medium List 2 Accent 2" w:semiHidden="0" w:uiPriority="66" w:unhideWhenUsed="0"/>
-    <w:lsdException w:name="Medium Grid 1 Accent 2" w:semiHidden="0" w:uiPriority="67" w:unhideWhenUsed="0"/>
-    <w:lsdException w:name="Medium Grid 2 Accent 2" w:semiHidden="0" w:uiPriority="68" w:unhideWhenUsed="0"/>
-    <w:lsdException w:name="Medium Grid 3 Accent 2" w:semiHidden="0" w:uiPriority="69" w:unhideWhenUsed="0"/>
-    <w:lsdException w:name="Dark List Accent 2" w:semiHidden="0" w:uiPriority="70" w:unhideWhenUsed="0"/>
-    <w:lsdException w:name="Colorful Shading Accent 2" w:semiHidden="0" w:uiPriority="71" w:unhideWhenUsed="0"/>
-    <w:lsdException w:name="Colorful List Accent 2" w:semiHidden="0" w:uiPriority="72" w:unhideWhenUsed="0"/>
-    <w:lsdException w:name="Colorful Grid Accent 2" w:semiHidden="0" w:uiPriority="73" w:unhideWhenUsed="0"/>
-    <w:lsdException w:name="Light Shading Accent 3" w:semiHidden="0" w:uiPriority="60" w:unhideWhenUsed="0"/>
-    <w:lsdException w:name="Light List Accent 3" w:semiHidden="0" w:uiPriority="61" w:unhideWhenUsed="0"/>
-    <w:lsdException w:name="Light Grid Accent 3" w:semiHidden="0" w:uiPriority="62" w:unhideWhenUsed="0"/>
-    <w:lsdException w:name="Medium Shading 1 Accent 3" w:semiHidden="0" w:uiPriority="63" w:unhideWhenUsed="0"/>
-    <w:lsdException w:name="Medium Shading 2 Accent 3" w:semiHidden="0" w:uiPriority="64" w:unhideWhenUsed="0"/>
-    <w:lsdException w:name="Medium List 1 Accent 3" w:semiHidden="0" w:uiPriority="65" w:unhideWhenUsed="0"/>
-    <w:lsdException w:name="Medium List 2 Accent 3" w:semiHidden="0" w:uiPriority="66" w:unhideWhenUsed="0"/>
-    <w:lsdException w:name="Medium Grid 1 Accent 3" w:semiHidden="0" w:uiPriority="67" w:unhideWhenUsed="0"/>
-    <w:lsdException w:name="Medium Grid 2 Accent 3" w:semiHidden="0" w:uiPriority="68" w:unhideWhenUsed="0"/>
-    <w:lsdException w:name="Medium Grid 3 Accent 3" w:semiHidden="0" w:uiPriority="69" w:unhideWhenUsed="0"/>
-    <w:lsdException w:name="Dark List Accent 3" w:semiHidden="0" w:uiPriority="70" w:unhideWhenUsed="0"/>
-    <w:lsdException w:name="Colorful Shading Accent 3" w:semiHidden="0" w:uiPriority="71" w:unhideWhenUsed="0"/>
-    <w:lsdException w:name="Colorful List Accent 3" w:semiHidden="0" w:uiPriority="72" w:unhideWhenUsed="0"/>
-    <w:lsdException w:name="Colorful Grid Accent 3" w:semiHidden="0" w:uiPriority="73" w:unhideWhenUsed="0"/>
-    <w:lsdException w:name="Light Shading Accent 4" w:semiHidden="0" w:uiPriority="60" w:unhideWhenUsed="0"/>
-    <w:lsdException w:name="Light List Accent 4" w:semiHidden="0" w:uiPriority="61" w:unhideWhenUsed="0"/>
-    <w:lsdException w:name="Light Grid Accent 4" w:semiHidden="0" w:uiPriority="62" w:unhideWhenUsed="0"/>
-    <w:lsdException w:name="Medium Shading 1 Accent 4" w:semiHidden="0" w:uiPriority="63" w:unhideWhenUsed="0"/>
-    <w:lsdException w:name="Medium Shading 2 Accent 4" w:semiHidden="0" w:uiPriority="64" w:unhideWhenUsed="0"/>
-    <w:lsdException w:name="Medium List 1 Accent 4" w:semiHidden="0" w:uiPriority="65" w:unhideWhenUsed="0"/>
-    <w:lsdException w:name="Medium List 2 Accent 4" w:semiHidden="0" w:uiPriority="66" w:unhideWhenUsed="0"/>
-    <w:lsdException w:name="Medium Grid 1 Accent 4" w:semiHidden="0" w:uiPriority="67" w:unhideWhenUsed="0"/>
-    <w:lsdException w:name="Medium Grid 2 Accent 4" w:semiHidden="0" w:uiPriority="68" w:unhideWhenUsed="0"/>
-    <w:lsdException w:name="Medium Grid 3 Accent 4" w:semiHidden="0" w:uiPriority="69" w:unhideWhenUsed="0"/>
-    <w:lsdException w:name="Dark List Accent 4" w:semiHidden="0" w:uiPriority="70" w:unhideWhenUsed="0"/>
-    <w:lsdException w:name="Colorful Shading Accent 4" w:semiHidden="0" w:uiPriority="71" w:unhideWhenUsed="0"/>
-    <w:lsdException w:name="Colorful List Accent 4" w:semiHidden="0" w:uiPriority="72" w:unhideWhenUsed="0"/>
-    <w:lsdException w:name="Colorful Grid Accent 4" w:semiHidden="0" w:uiPriority="73" w:unhideWhenUsed="0"/>
-    <w:lsdException w:name="Light Shading Accent 5" w:semiHidden="0" w:uiPriority="60" w:unhideWhenUsed="0"/>
-    <w:lsdException w:name="Light List Accent 5" w:semiHidden="0" w:uiPriority="61" w:unhideWhenUsed="0"/>
-    <w:lsdException w:name="Light Grid Accent 5" w:semiHidden="0" w:uiPriority="62" w:unhideWhenUsed="0"/>
-    <w:lsdException w:name="Medium Shading 1 Accent 5" w:semiHidden="0" w:uiPriority="63" w:unhideWhenUsed="0"/>
-    <w:lsdException w:name="Medium Shading 2 Accent 5" w:semiHidden="0" w:uiPriority="64" w:unhideWhenUsed="0"/>
-    <w:lsdException w:name="Medium List 1 Accent 5" w:semiHidden="0" w:uiPriority="65" w:unhideWhenUsed="0"/>
-    <w:lsdException w:name="Medium List 2 Accent 5" w:semiHidden="0" w:uiPriority="66" w:unhideWhenUsed="0"/>
-    <w:lsdException w:name="Medium Grid 1 Accent 5" w:semiHidden="0" w:uiPriority="67" w:unhideWhenUsed="0"/>
-    <w:lsdException w:name="Medium Grid 2 Accent 5" w:semiHidden="0" w:uiPriority="68" w:unhideWhenUsed="0"/>
-    <w:lsdException w:name="Medium Grid 3 Accent 5" w:semiHidden="0" w:uiPriority="69" w:unhideWhenUsed="0"/>
-    <w:lsdException w:name="Dark List Accent 5" w:semiHidden="0" w:uiPriority="70" w:unhideWhenUsed="0"/>
-    <w:lsdException w:name="Colorful Shading Accent 5" w:semiHidden="0" w:uiPriority="71" w:unhideWhenUsed="0"/>
-    <w:lsdException w:name="Colorful List Accent 5" w:semiHidden="0" w:uiPriority="72" w:unhideWhenUsed="0"/>
-    <w:lsdException w:name="Colorful Grid Accent 5" w:semiHidden="0" w:uiPriority="73" w:unhideWhenUsed="0"/>
-    <w:lsdException w:name="Light Shading Accent 6" w:semiHidden="0" w:uiPriority="60" w:unhideWhenUsed="0"/>
-    <w:lsdException w:name="Light List Accent 6" w:semiHidden="0" w:uiPriority="61" w:unhideWhenUsed="0"/>
-    <w:lsdException w:name="Light Grid Accent 6" w:semiHidden="0" w:uiPriority="62" w:unhideWhenUsed="0"/>
-    <w:lsdException w:name="Medium Shading 1 Accent 6" w:semiHidden="0" w:uiPriority="63" w:unhideWhenUsed="0"/>
-    <w:lsdException w:name="Medium Shading 2 Accent 6" w:semiHidden="0" w:uiPriority="64" w:unhideWhenUsed="0"/>
-    <w:lsdException w:name="Medium List 1 Accent 6" w:semiHidden="0" w:uiPriority="65" w:unhideWhenUsed="0"/>
-    <w:lsdException w:name="Medium List 2 Accent 6" w:semiHidden="0" w:uiPriority="66" w:unhideWhenUsed="0"/>
-    <w:lsdException w:name="Medium Grid 1 Accent 6" w:semiHidden="0" w:uiPriority="67" w:unhideWhenUsed="0"/>
-    <w:lsdException w:name="Medium Grid 2 Accent 6" w:semiHidden="0" w:uiPriority="68" w:unhideWhenUsed="0"/>
-    <w:lsdException w:name="Medium Grid 3 Accent 6" w:semiHidden="0" w:uiPriority="69" w:unhideWhenUsed="0"/>
-    <w:lsdException w:name="Dark List Accent 6" w:semiHidden="0" w:uiPriority="70" w:unhideWhenUsed="0"/>
-    <w:lsdException w:name="Colorful Shading Accent 6" w:semiHidden="0" w:uiPriority="71" w:unhideWhenUsed="0"/>
-    <w:lsdException w:name="Colorful List Accent 6" w:semiHidden="0" w:uiPriority="72" w:unhideWhenUsed="0"/>
-    <w:lsdException w:name="Colorful Grid Accent 6" w:semiHidden="0" w:uiPriority="73" w:unhideWhenUsed="0"/>
-    <w:lsdException w:name="Subtle Emphasis" w:semiHidden="0" w:uiPriority="19" w:unhideWhenUsed="0" w:qFormat="1"/>
-    <w:lsdException w:name="Intense Emphasis" w:semiHidden="0" w:uiPriority="21" w:unhideWhenUsed="0" w:qFormat="1"/>
-    <w:lsdException w:name="Subtle Reference" w:semiHidden="0" w:uiPriority="31" w:unhideWhenUsed="0" w:qFormat="1"/>
-    <w:lsdException w:name="Intense Reference" w:semiHidden="0" w:uiPriority="32" w:unhideWhenUsed="0" w:qFormat="1"/>
-    <w:lsdException w:name="Book Title" w:semiHidden="0" w:uiPriority="33" w:unhideWhenUsed="0" w:qFormat="1"/>
-    <w:lsdException w:name="Bibliography" w:uiPriority="37"/>
-    <w:lsdException w:name="TOC Heading" w:uiPriority="39" w:qFormat="1"/>
-  </w:latentStyles>
-  <w:style w:type="paragraph" w:default="1" w:styleId="Normal">
-    <w:name w:val="Normal"/>
-    <w:qFormat/>
-  </w:style>
-  <w:style w:type="character" w:default="1" w:styleId="Fuentedeprrafopredeter">
-    <w:name w:val="Default Paragraph Font"/>
-    <w:uiPriority w:val="1"/>
-    <w:semiHidden/>
-    <w:unhideWhenUsed/>
-  </w:style>
-  <w:style w:type="table" w:default="1" w:styleId="Tablanormal">
-    <w:name w:val="Normal Table"/>
-    <w:uiPriority w:val="99"/>
-    <w:semiHidden/>
-    <w:unhideWhenUsed/>
-    <w:tblPr>
-      <w:tblInd w:w="0" w:type="dxa"/>
-      <w:tblCellMar>
-        <w:top w:w="0" w:type="dxa"/>
-        <w:left w:w="108" w:type="dxa"/>
-        <w:bottom w:w="0" w:type="dxa"/>
-        <w:right w:w="108" w:type="dxa"/>
-      </w:tblCellMar>
-    </w:tblPr>
-  </w:style>
-  <w:style w:type="numbering" w:default="1" w:styleId="Sinlista">
-    <w:name w:val="No List"/>
-    <w:uiPriority w:val="99"/>
-    <w:semiHidden/>
-    <w:unhideWhenUsed/>
   </w:style>
 </w:styles>
 </file>

</xml_diff>